<commit_message>
added more information in the ProjectPlan document and ProjectReport document
</commit_message>
<xml_diff>
--- a/sprint5/W25_T11_ProjectPlan_v1.0.docx
+++ b/sprint5/W25_T11_ProjectPlan_v1.0.docx
@@ -393,6 +393,14 @@
                 <w:szCs w:val="40"/>
               </w:rPr>
             </w:pPr>
+            <w:r>
+              <w:rPr>
+                <w:rFonts w:ascii="Frutiger-Light" w:hAnsi="Frutiger-Light"/>
+                <w:sz w:val="40"/>
+                <w:szCs w:val="40"/>
+              </w:rPr>
+              <w:t>Jonathan Weir</w:t>
+            </w:r>
           </w:p>
         </w:tc>
       </w:tr>
@@ -421,6 +429,34 @@
                 <w:szCs w:val="40"/>
               </w:rPr>
             </w:pPr>
+            <w:proofErr w:type="spellStart"/>
+            <w:r>
+              <w:rPr>
+                <w:rFonts w:ascii="Frutiger-Light" w:hAnsi="Frutiger-Light"/>
+                <w:sz w:val="40"/>
+                <w:szCs w:val="40"/>
+              </w:rPr>
+              <w:t>Maimaiti</w:t>
+            </w:r>
+            <w:proofErr w:type="spellEnd"/>
+            <w:r>
+              <w:rPr>
+                <w:rFonts w:ascii="Frutiger-Light" w:hAnsi="Frutiger-Light"/>
+                <w:sz w:val="40"/>
+                <w:szCs w:val="40"/>
+              </w:rPr>
+              <w:t xml:space="preserve"> </w:t>
+            </w:r>
+            <w:proofErr w:type="spellStart"/>
+            <w:r>
+              <w:rPr>
+                <w:rFonts w:ascii="Frutiger-Light" w:hAnsi="Frutiger-Light"/>
+                <w:sz w:val="40"/>
+                <w:szCs w:val="40"/>
+              </w:rPr>
+              <w:t>Waisiman</w:t>
+            </w:r>
+            <w:proofErr w:type="spellEnd"/>
           </w:p>
         </w:tc>
       </w:tr>
@@ -523,7 +559,15 @@
                 <w:sz w:val="40"/>
                 <w:szCs w:val="40"/>
               </w:rPr>
-              <w:t>V1</w:t>
+              <w:t>V</w:t>
+            </w:r>
+            <w:r>
+              <w:rPr>
+                <w:rFonts w:ascii="Frutiger-Light" w:hAnsi="Frutiger-Light"/>
+                <w:sz w:val="40"/>
+                <w:szCs w:val="40"/>
+              </w:rPr>
+              <w:t>1</w:t>
             </w:r>
           </w:p>
         </w:tc>
@@ -663,14 +707,6 @@
             <w:noProof/>
           </w:rPr>
           <w:t>1.</w:t>
-        </w:r>
-        <w:r>
-          <w:rPr>
-            <w:rStyle w:val="Hyperlink"/>
-            <w:rFonts w:ascii="Futura Condensed" w:hAnsi="Futura Condensed"/>
-            <w:noProof/>
-          </w:rPr>
-          <w:t xml:space="preserve"> </w:t>
         </w:r>
         <w:r>
           <w:rPr>
@@ -2015,15 +2051,15 @@
         <w:tblLook w:val="01E0" w:firstRow="1" w:lastRow="1" w:firstColumn="1" w:lastColumn="1" w:noHBand="0" w:noVBand="0"/>
       </w:tblPr>
       <w:tblGrid>
-        <w:gridCol w:w="1620"/>
-        <w:gridCol w:w="1595"/>
-        <w:gridCol w:w="4090"/>
-        <w:gridCol w:w="1551"/>
+        <w:gridCol w:w="1442"/>
+        <w:gridCol w:w="1412"/>
+        <w:gridCol w:w="4502"/>
+        <w:gridCol w:w="1500"/>
       </w:tblGrid>
       <w:tr>
         <w:tc>
           <w:tcPr>
-            <w:tcW w:w="2331" w:type="dxa"/>
+            <w:tcW w:w="1442" w:type="dxa"/>
             <w:shd w:val="clear" w:color="auto" w:fill="E6E6E6"/>
           </w:tcPr>
           <w:p>
@@ -2042,7 +2078,7 @@
         </w:tc>
         <w:tc>
           <w:tcPr>
-            <w:tcW w:w="2331" w:type="dxa"/>
+            <w:tcW w:w="1412" w:type="dxa"/>
             <w:shd w:val="clear" w:color="auto" w:fill="E6E6E6"/>
           </w:tcPr>
           <w:p>
@@ -2061,7 +2097,7 @@
         </w:tc>
         <w:tc>
           <w:tcPr>
-            <w:tcW w:w="2332" w:type="dxa"/>
+            <w:tcW w:w="4502" w:type="dxa"/>
             <w:shd w:val="clear" w:color="auto" w:fill="E6E6E6"/>
           </w:tcPr>
           <w:p>
@@ -2080,7 +2116,7 @@
         </w:tc>
         <w:tc>
           <w:tcPr>
-            <w:tcW w:w="1756" w:type="dxa"/>
+            <w:tcW w:w="1500" w:type="dxa"/>
             <w:shd w:val="clear" w:color="auto" w:fill="E6E6E6"/>
           </w:tcPr>
           <w:p>
@@ -2101,7 +2137,7 @@
       <w:tr>
         <w:tc>
           <w:tcPr>
-            <w:tcW w:w="2331" w:type="dxa"/>
+            <w:tcW w:w="1442" w:type="dxa"/>
           </w:tcPr>
           <w:p>
             <w:pPr>
@@ -2123,7 +2159,7 @@
         </w:tc>
         <w:tc>
           <w:tcPr>
-            <w:tcW w:w="2331" w:type="dxa"/>
+            <w:tcW w:w="1412" w:type="dxa"/>
           </w:tcPr>
           <w:p>
             <w:pPr>
@@ -2145,40 +2181,29 @@
         </w:tc>
         <w:tc>
           <w:tcPr>
-            <w:tcW w:w="2332" w:type="dxa"/>
-          </w:tcPr>
-          <w:p>
-            <w:pPr>
-              <w:rPr>
-                <w:rFonts w:ascii="Frutiger-Light" w:hAnsi="Frutiger-Light"/>
-                <w:sz w:val="28"/>
-                <w:szCs w:val="28"/>
-              </w:rPr>
-            </w:pPr>
-            <w:hyperlink r:id="rId8" w:history="1">
-              <w:r>
-                <w:rPr>
-                  <w:rStyle w:val="Hyperlink"/>
-                  <w:rFonts w:ascii="Frutiger-Light" w:hAnsi="Frutiger-Light"/>
-                  <w:sz w:val="28"/>
-                  <w:szCs w:val="28"/>
-                </w:rPr>
-                <w:t>PrabhnoorSingh@georgebrown.ca</w:t>
-              </w:r>
-            </w:hyperlink>
-            <w:r>
-              <w:rPr>
-                <w:rFonts w:ascii="Frutiger-Light" w:hAnsi="Frutiger-Light"/>
-                <w:sz w:val="28"/>
-                <w:szCs w:val="28"/>
-              </w:rPr>
-              <w:br/>
-            </w:r>
-          </w:p>
-        </w:tc>
-        <w:tc>
-          <w:tcPr>
-            <w:tcW w:w="1756" w:type="dxa"/>
+            <w:tcW w:w="4502" w:type="dxa"/>
+          </w:tcPr>
+          <w:p>
+            <w:pPr>
+              <w:rPr>
+                <w:rFonts w:ascii="Frutiger-Light" w:hAnsi="Frutiger-Light"/>
+                <w:sz w:val="28"/>
+                <w:szCs w:val="28"/>
+              </w:rPr>
+            </w:pPr>
+            <w:r>
+              <w:rPr>
+                <w:rFonts w:ascii="Frutiger-Light" w:hAnsi="Frutiger-Light"/>
+                <w:sz w:val="28"/>
+                <w:szCs w:val="28"/>
+              </w:rPr>
+              <w:t>Maimaiti.Waisiman@georgebrown.ca</w:t>
+            </w:r>
+          </w:p>
+        </w:tc>
+        <w:tc>
+          <w:tcPr>
+            <w:tcW w:w="1500" w:type="dxa"/>
           </w:tcPr>
           <w:p>
             <w:pPr>
@@ -2202,7 +2227,7 @@
       <w:tr>
         <w:tc>
           <w:tcPr>
-            <w:tcW w:w="2331" w:type="dxa"/>
+            <w:tcW w:w="1442" w:type="dxa"/>
           </w:tcPr>
           <w:p>
             <w:pPr>
@@ -2224,7 +2249,7 @@
         </w:tc>
         <w:tc>
           <w:tcPr>
-            <w:tcW w:w="2331" w:type="dxa"/>
+            <w:tcW w:w="1412" w:type="dxa"/>
           </w:tcPr>
           <w:p>
             <w:pPr>
@@ -2246,32 +2271,29 @@
         </w:tc>
         <w:tc>
           <w:tcPr>
-            <w:tcW w:w="2332" w:type="dxa"/>
-          </w:tcPr>
-          <w:p>
-            <w:pPr>
-              <w:rPr>
-                <w:rFonts w:ascii="Frutiger-Light" w:hAnsi="Frutiger-Light"/>
-                <w:sz w:val="28"/>
-                <w:szCs w:val="28"/>
-              </w:rPr>
-            </w:pPr>
-            <w:hyperlink r:id="rId9" w:history="1">
-              <w:r>
-                <w:rPr>
-                  <w:rStyle w:val="Hyperlink"/>
-                  <w:rFonts w:ascii="Frutiger-Light" w:hAnsi="Frutiger-Light"/>
-                  <w:sz w:val="28"/>
-                  <w:szCs w:val="28"/>
-                </w:rPr>
-                <w:t>Kevin.lapointe@georgebrown.ca</w:t>
-              </w:r>
-            </w:hyperlink>
-          </w:p>
-        </w:tc>
-        <w:tc>
-          <w:tcPr>
-            <w:tcW w:w="1756" w:type="dxa"/>
+            <w:tcW w:w="4502" w:type="dxa"/>
+          </w:tcPr>
+          <w:p>
+            <w:pPr>
+              <w:rPr>
+                <w:rFonts w:ascii="Frutiger-Light" w:hAnsi="Frutiger-Light"/>
+                <w:sz w:val="28"/>
+                <w:szCs w:val="28"/>
+              </w:rPr>
+            </w:pPr>
+            <w:r>
+              <w:rPr>
+                <w:rFonts w:ascii="Frutiger-Light" w:hAnsi="Frutiger-Light"/>
+                <w:sz w:val="28"/>
+                <w:szCs w:val="28"/>
+              </w:rPr>
+              <w:t>Maimaiti.Waisiman@georgebrown.ca</w:t>
+            </w:r>
+          </w:p>
+        </w:tc>
+        <w:tc>
+          <w:tcPr>
+            <w:tcW w:w="1500" w:type="dxa"/>
           </w:tcPr>
           <w:p>
             <w:pPr>
@@ -2295,7 +2317,7 @@
       <w:tr>
         <w:tc>
           <w:tcPr>
-            <w:tcW w:w="2331" w:type="dxa"/>
+            <w:tcW w:w="1442" w:type="dxa"/>
           </w:tcPr>
           <w:p>
             <w:pPr>
@@ -2317,7 +2339,7 @@
         </w:tc>
         <w:tc>
           <w:tcPr>
-            <w:tcW w:w="2331" w:type="dxa"/>
+            <w:tcW w:w="1412" w:type="dxa"/>
           </w:tcPr>
           <w:p>
             <w:pPr>
@@ -2339,32 +2361,29 @@
         </w:tc>
         <w:tc>
           <w:tcPr>
-            <w:tcW w:w="2332" w:type="dxa"/>
-          </w:tcPr>
-          <w:p>
-            <w:pPr>
-              <w:rPr>
-                <w:rFonts w:ascii="Frutiger-Light" w:hAnsi="Frutiger-Light"/>
-                <w:sz w:val="28"/>
-                <w:szCs w:val="28"/>
-              </w:rPr>
-            </w:pPr>
-            <w:hyperlink r:id="rId10" w:history="1">
-              <w:r>
-                <w:rPr>
-                  <w:rStyle w:val="Hyperlink"/>
-                  <w:rFonts w:ascii="Frutiger-Light" w:hAnsi="Frutiger-Light"/>
-                  <w:sz w:val="28"/>
-                  <w:szCs w:val="28"/>
-                </w:rPr>
-                <w:t>khoa.Huynh@georgebrown.ca</w:t>
-              </w:r>
-            </w:hyperlink>
-          </w:p>
-        </w:tc>
-        <w:tc>
-          <w:tcPr>
-            <w:tcW w:w="1756" w:type="dxa"/>
+            <w:tcW w:w="4502" w:type="dxa"/>
+          </w:tcPr>
+          <w:p>
+            <w:pPr>
+              <w:rPr>
+                <w:rFonts w:ascii="Frutiger-Light" w:hAnsi="Frutiger-Light"/>
+                <w:sz w:val="28"/>
+                <w:szCs w:val="28"/>
+              </w:rPr>
+            </w:pPr>
+            <w:r>
+              <w:rPr>
+                <w:rFonts w:ascii="Frutiger-Light" w:hAnsi="Frutiger-Light"/>
+                <w:sz w:val="28"/>
+                <w:szCs w:val="28"/>
+              </w:rPr>
+              <w:t>Maimaiti.Waisiman@georgebrown.ca</w:t>
+            </w:r>
+          </w:p>
+        </w:tc>
+        <w:tc>
+          <w:tcPr>
+            <w:tcW w:w="1500" w:type="dxa"/>
           </w:tcPr>
           <w:p>
             <w:pPr>
@@ -2388,7 +2407,208 @@
       <w:tr>
         <w:tc>
           <w:tcPr>
-            <w:tcW w:w="2331" w:type="dxa"/>
+            <w:tcW w:w="1442" w:type="dxa"/>
+          </w:tcPr>
+          <w:p>
+            <w:pPr>
+              <w:rPr>
+                <w:rFonts w:ascii="Frutiger-Light" w:hAnsi="Frutiger-Light"/>
+                <w:sz w:val="28"/>
+                <w:szCs w:val="28"/>
+              </w:rPr>
+            </w:pPr>
+            <w:r>
+              <w:rPr>
+                <w:rFonts w:ascii="Frutiger-Light" w:hAnsi="Frutiger-Light"/>
+                <w:sz w:val="28"/>
+                <w:szCs w:val="28"/>
+              </w:rPr>
+              <w:t>Front-End/Back-End</w:t>
+            </w:r>
+          </w:p>
+        </w:tc>
+        <w:tc>
+          <w:tcPr>
+            <w:tcW w:w="1412" w:type="dxa"/>
+          </w:tcPr>
+          <w:p>
+            <w:pPr>
+              <w:rPr>
+                <w:rFonts w:ascii="Frutiger-Light" w:hAnsi="Frutiger-Light"/>
+                <w:sz w:val="28"/>
+                <w:szCs w:val="28"/>
+              </w:rPr>
+            </w:pPr>
+            <w:r>
+              <w:rPr>
+                <w:rFonts w:ascii="Frutiger-Light" w:hAnsi="Frutiger-Light"/>
+                <w:sz w:val="28"/>
+                <w:szCs w:val="28"/>
+              </w:rPr>
+              <w:t>Jonathan Weir</w:t>
+            </w:r>
+          </w:p>
+        </w:tc>
+        <w:tc>
+          <w:tcPr>
+            <w:tcW w:w="4502" w:type="dxa"/>
+          </w:tcPr>
+          <w:p>
+            <w:pPr>
+              <w:rPr>
+                <w:rFonts w:ascii="Frutiger-Light" w:hAnsi="Frutiger-Light"/>
+                <w:sz w:val="28"/>
+                <w:szCs w:val="28"/>
+              </w:rPr>
+            </w:pPr>
+            <w:r>
+              <w:rPr>
+                <w:rFonts w:ascii="Frutiger-Light" w:hAnsi="Frutiger-Light"/>
+                <w:sz w:val="28"/>
+                <w:szCs w:val="28"/>
+              </w:rPr>
+              <w:t>Maimaiti.Waisiman@georgebrown.ca</w:t>
+            </w:r>
+          </w:p>
+        </w:tc>
+        <w:tc>
+          <w:tcPr>
+            <w:tcW w:w="1500" w:type="dxa"/>
+          </w:tcPr>
+          <w:p>
+            <w:pPr>
+              <w:rPr>
+                <w:rFonts w:ascii="Frutiger-Light" w:hAnsi="Frutiger-Light"/>
+                <w:sz w:val="28"/>
+                <w:szCs w:val="28"/>
+              </w:rPr>
+            </w:pPr>
+            <w:r>
+              <w:rPr>
+                <w:rFonts w:ascii="Frutiger-Light" w:hAnsi="Frutiger-Light"/>
+                <w:sz w:val="28"/>
+                <w:szCs w:val="28"/>
+              </w:rPr>
+              <w:t>2025/01/31</w:t>
+            </w:r>
+          </w:p>
+        </w:tc>
+      </w:tr>
+      <w:tr>
+        <w:tc>
+          <w:tcPr>
+            <w:tcW w:w="1442" w:type="dxa"/>
+          </w:tcPr>
+          <w:p>
+            <w:pPr>
+              <w:rPr>
+                <w:rFonts w:ascii="Frutiger-Light" w:hAnsi="Frutiger-Light"/>
+                <w:sz w:val="28"/>
+                <w:szCs w:val="28"/>
+              </w:rPr>
+            </w:pPr>
+            <w:r>
+              <w:rPr>
+                <w:rFonts w:ascii="Frutiger-Light" w:hAnsi="Frutiger-Light"/>
+                <w:sz w:val="28"/>
+                <w:szCs w:val="28"/>
+              </w:rPr>
+              <w:lastRenderedPageBreak/>
+              <w:t>Front-End</w:t>
+            </w:r>
+          </w:p>
+        </w:tc>
+        <w:tc>
+          <w:tcPr>
+            <w:tcW w:w="1412" w:type="dxa"/>
+          </w:tcPr>
+          <w:p>
+            <w:pPr>
+              <w:rPr>
+                <w:rFonts w:ascii="Frutiger-Light" w:hAnsi="Frutiger-Light"/>
+                <w:sz w:val="28"/>
+                <w:szCs w:val="28"/>
+              </w:rPr>
+            </w:pPr>
+            <w:proofErr w:type="spellStart"/>
+            <w:r>
+              <w:rPr>
+                <w:rFonts w:ascii="Frutiger-Light" w:hAnsi="Frutiger-Light"/>
+                <w:sz w:val="28"/>
+                <w:szCs w:val="28"/>
+              </w:rPr>
+              <w:t>Maimaiti</w:t>
+            </w:r>
+            <w:proofErr w:type="spellEnd"/>
+            <w:r>
+              <w:rPr>
+                <w:rFonts w:ascii="Frutiger-Light" w:hAnsi="Frutiger-Light"/>
+                <w:sz w:val="28"/>
+                <w:szCs w:val="28"/>
+              </w:rPr>
+              <w:t xml:space="preserve"> </w:t>
+            </w:r>
+            <w:proofErr w:type="spellStart"/>
+            <w:r>
+              <w:rPr>
+                <w:rFonts w:ascii="Frutiger-Light" w:hAnsi="Frutiger-Light"/>
+                <w:sz w:val="28"/>
+                <w:szCs w:val="28"/>
+              </w:rPr>
+              <w:t>Waisiman</w:t>
+            </w:r>
+            <w:proofErr w:type="spellEnd"/>
+          </w:p>
+        </w:tc>
+        <w:tc>
+          <w:tcPr>
+            <w:tcW w:w="4502" w:type="dxa"/>
+          </w:tcPr>
+          <w:p>
+            <w:pPr>
+              <w:rPr>
+                <w:rFonts w:ascii="Frutiger-Light" w:hAnsi="Frutiger-Light"/>
+                <w:sz w:val="28"/>
+                <w:szCs w:val="28"/>
+              </w:rPr>
+            </w:pPr>
+            <w:r>
+              <w:rPr>
+                <w:rFonts w:ascii="Frutiger-Light" w:hAnsi="Frutiger-Light"/>
+                <w:sz w:val="28"/>
+                <w:szCs w:val="28"/>
+              </w:rPr>
+              <w:t>Maimaiti.Waisiman@georgebrown.ca</w:t>
+            </w:r>
+          </w:p>
+        </w:tc>
+        <w:tc>
+          <w:tcPr>
+            <w:tcW w:w="1500" w:type="dxa"/>
+          </w:tcPr>
+          <w:p>
+            <w:pPr>
+              <w:rPr>
+                <w:rFonts w:ascii="Frutiger-Light" w:hAnsi="Frutiger-Light"/>
+                <w:sz w:val="28"/>
+                <w:szCs w:val="28"/>
+              </w:rPr>
+            </w:pPr>
+            <w:r>
+              <w:rPr>
+                <w:rFonts w:ascii="Frutiger-Light" w:hAnsi="Frutiger-Light"/>
+                <w:sz w:val="28"/>
+                <w:szCs w:val="28"/>
+              </w:rPr>
+              <w:t>25/01/31</w:t>
+            </w:r>
+          </w:p>
+        </w:tc>
+      </w:tr>
+      <w:tr>
+        <w:tc>
+          <w:tcPr>
+            <w:tcW w:w="1442" w:type="dxa"/>
           </w:tcPr>
           <w:p>
             <w:pPr>
@@ -2402,135 +2622,31 @@
         </w:tc>
         <w:tc>
           <w:tcPr>
-            <w:tcW w:w="2331" w:type="dxa"/>
-          </w:tcPr>
-          <w:p>
-            <w:pPr>
-              <w:rPr>
-                <w:rFonts w:ascii="Frutiger-Light" w:hAnsi="Frutiger-Light"/>
-              </w:rPr>
-            </w:pPr>
-          </w:p>
-        </w:tc>
-        <w:tc>
-          <w:tcPr>
-            <w:tcW w:w="2332" w:type="dxa"/>
-          </w:tcPr>
-          <w:p>
-            <w:pPr>
-              <w:rPr>
-                <w:rFonts w:ascii="Frutiger-Light" w:hAnsi="Frutiger-Light"/>
-              </w:rPr>
-            </w:pPr>
-          </w:p>
-        </w:tc>
-        <w:tc>
-          <w:tcPr>
-            <w:tcW w:w="1756" w:type="dxa"/>
-          </w:tcPr>
-          <w:p>
-            <w:pPr>
-              <w:rPr>
-                <w:rFonts w:ascii="Frutiger-Light" w:hAnsi="Frutiger-Light"/>
-              </w:rPr>
-            </w:pPr>
-          </w:p>
-        </w:tc>
-      </w:tr>
-      <w:tr>
-        <w:tc>
-          <w:tcPr>
-            <w:tcW w:w="2331" w:type="dxa"/>
-          </w:tcPr>
-          <w:p>
-            <w:pPr>
-              <w:rPr>
-                <w:rFonts w:ascii="Frutiger-Light" w:hAnsi="Frutiger-Light"/>
-                <w:sz w:val="40"/>
-                <w:szCs w:val="40"/>
-              </w:rPr>
-            </w:pPr>
-          </w:p>
-        </w:tc>
-        <w:tc>
-          <w:tcPr>
-            <w:tcW w:w="2331" w:type="dxa"/>
-          </w:tcPr>
-          <w:p>
-            <w:pPr>
-              <w:rPr>
-                <w:rFonts w:ascii="Frutiger-Light" w:hAnsi="Frutiger-Light"/>
-              </w:rPr>
-            </w:pPr>
-          </w:p>
-        </w:tc>
-        <w:tc>
-          <w:tcPr>
-            <w:tcW w:w="2332" w:type="dxa"/>
-          </w:tcPr>
-          <w:p>
-            <w:pPr>
-              <w:rPr>
-                <w:rFonts w:ascii="Frutiger-Light" w:hAnsi="Frutiger-Light"/>
-              </w:rPr>
-            </w:pPr>
-          </w:p>
-        </w:tc>
-        <w:tc>
-          <w:tcPr>
-            <w:tcW w:w="1756" w:type="dxa"/>
-          </w:tcPr>
-          <w:p>
-            <w:pPr>
-              <w:rPr>
-                <w:rFonts w:ascii="Frutiger-Light" w:hAnsi="Frutiger-Light"/>
-              </w:rPr>
-            </w:pPr>
-          </w:p>
-        </w:tc>
-      </w:tr>
-      <w:tr>
-        <w:tc>
-          <w:tcPr>
-            <w:tcW w:w="2331" w:type="dxa"/>
-          </w:tcPr>
-          <w:p>
-            <w:pPr>
-              <w:rPr>
-                <w:rFonts w:ascii="Frutiger-Light" w:hAnsi="Frutiger-Light"/>
-                <w:sz w:val="40"/>
-                <w:szCs w:val="40"/>
-              </w:rPr>
-            </w:pPr>
-          </w:p>
-        </w:tc>
-        <w:tc>
-          <w:tcPr>
-            <w:tcW w:w="2331" w:type="dxa"/>
-          </w:tcPr>
-          <w:p>
-            <w:pPr>
-              <w:rPr>
-                <w:rFonts w:ascii="Frutiger-Light" w:hAnsi="Frutiger-Light"/>
-              </w:rPr>
-            </w:pPr>
-          </w:p>
-        </w:tc>
-        <w:tc>
-          <w:tcPr>
-            <w:tcW w:w="2332" w:type="dxa"/>
-          </w:tcPr>
-          <w:p>
-            <w:pPr>
-              <w:rPr>
-                <w:rFonts w:ascii="Frutiger-Light" w:hAnsi="Frutiger-Light"/>
-              </w:rPr>
-            </w:pPr>
-          </w:p>
-        </w:tc>
-        <w:tc>
-          <w:tcPr>
-            <w:tcW w:w="1756" w:type="dxa"/>
+            <w:tcW w:w="1412" w:type="dxa"/>
+          </w:tcPr>
+          <w:p>
+            <w:pPr>
+              <w:rPr>
+                <w:rFonts w:ascii="Frutiger-Light" w:hAnsi="Frutiger-Light"/>
+              </w:rPr>
+            </w:pPr>
+          </w:p>
+        </w:tc>
+        <w:tc>
+          <w:tcPr>
+            <w:tcW w:w="4502" w:type="dxa"/>
+          </w:tcPr>
+          <w:p>
+            <w:pPr>
+              <w:rPr>
+                <w:rFonts w:ascii="Frutiger-Light" w:hAnsi="Frutiger-Light"/>
+              </w:rPr>
+            </w:pPr>
+          </w:p>
+        </w:tc>
+        <w:tc>
+          <w:tcPr>
+            <w:tcW w:w="1500" w:type="dxa"/>
           </w:tcPr>
           <w:p>
             <w:pPr>
@@ -3959,7 +4075,6 @@
       </w:pPr>
       <w:bookmarkStart w:id="9" w:name="_Toc188020931"/>
       <w:r>
-        <w:lastRenderedPageBreak/>
         <w:t xml:space="preserve">8. </w:t>
       </w:r>
       <w:r>
@@ -4735,22 +4850,38 @@
           <w:p>
             <w:pPr>
               <w:rPr>
-                <w:sz w:val="48"/>
-              </w:rPr>
-            </w:pPr>
+                <w:sz w:val="28"/>
+                <w:szCs w:val="28"/>
+              </w:rPr>
+            </w:pPr>
+            <w:r>
+              <w:rPr>
+                <w:sz w:val="28"/>
+                <w:szCs w:val="28"/>
+              </w:rPr>
+              <w:t>Set up project repo</w:t>
+            </w:r>
           </w:p>
         </w:tc>
         <w:tc>
           <w:tcPr>
             <w:tcW w:w="1362" w:type="dxa"/>
           </w:tcPr>
-          <w:p/>
+          <w:p>
+            <w:r>
+              <w:t>2 days</w:t>
+            </w:r>
+          </w:p>
         </w:tc>
         <w:tc>
           <w:tcPr>
             <w:tcW w:w="1362" w:type="dxa"/>
           </w:tcPr>
-          <w:p/>
+          <w:p>
+            <w:r>
+              <w:t>none</w:t>
+            </w:r>
+          </w:p>
         </w:tc>
       </w:tr>
       <w:tr>
@@ -4771,22 +4902,48 @@
           <w:p>
             <w:pPr>
               <w:rPr>
-                <w:sz w:val="48"/>
-              </w:rPr>
-            </w:pPr>
+                <w:sz w:val="28"/>
+                <w:szCs w:val="28"/>
+              </w:rPr>
+            </w:pPr>
+            <w:r>
+              <w:rPr>
+                <w:sz w:val="28"/>
+                <w:szCs w:val="28"/>
+              </w:rPr>
+              <w:t xml:space="preserve">Design initial UI </w:t>
+            </w:r>
+            <w:r>
+              <w:rPr>
+                <w:sz w:val="28"/>
+                <w:szCs w:val="28"/>
+              </w:rPr>
+              <w:t>mock-ups</w:t>
+            </w:r>
           </w:p>
         </w:tc>
         <w:tc>
           <w:tcPr>
             <w:tcW w:w="1362" w:type="dxa"/>
           </w:tcPr>
-          <w:p/>
+          <w:p>
+            <w:r>
+              <w:t>5 day</w:t>
+            </w:r>
+            <w:r>
+              <w:t>s</w:t>
+            </w:r>
+          </w:p>
         </w:tc>
         <w:tc>
           <w:tcPr>
             <w:tcW w:w="1362" w:type="dxa"/>
           </w:tcPr>
-          <w:p/>
+          <w:p>
+            <w:r>
+              <w:t>A</w:t>
+            </w:r>
+          </w:p>
         </w:tc>
       </w:tr>
       <w:tr>
@@ -4807,22 +4964,38 @@
           <w:p>
             <w:pPr>
               <w:rPr>
-                <w:sz w:val="48"/>
-              </w:rPr>
-            </w:pPr>
+                <w:sz w:val="28"/>
+                <w:szCs w:val="28"/>
+              </w:rPr>
+            </w:pPr>
+            <w:r>
+              <w:rPr>
+                <w:sz w:val="28"/>
+                <w:szCs w:val="28"/>
+              </w:rPr>
+              <w:t>Develop authentication system</w:t>
+            </w:r>
           </w:p>
         </w:tc>
         <w:tc>
           <w:tcPr>
             <w:tcW w:w="1362" w:type="dxa"/>
           </w:tcPr>
-          <w:p/>
+          <w:p>
+            <w:r>
+              <w:t>7 days</w:t>
+            </w:r>
+          </w:p>
         </w:tc>
         <w:tc>
           <w:tcPr>
             <w:tcW w:w="1362" w:type="dxa"/>
           </w:tcPr>
-          <w:p/>
+          <w:p>
+            <w:r>
+              <w:t>B</w:t>
+            </w:r>
+          </w:p>
         </w:tc>
       </w:tr>
       <w:tr>
@@ -4843,22 +5016,41 @@
           <w:p>
             <w:pPr>
               <w:rPr>
-                <w:sz w:val="48"/>
-              </w:rPr>
-            </w:pPr>
+                <w:sz w:val="28"/>
+                <w:szCs w:val="28"/>
+              </w:rPr>
+            </w:pPr>
+            <w:r>
+              <w:rPr>
+                <w:sz w:val="28"/>
+                <w:szCs w:val="28"/>
+              </w:rPr>
+              <w:t>Implement employee listing feature</w:t>
+            </w:r>
           </w:p>
         </w:tc>
         <w:tc>
           <w:tcPr>
             <w:tcW w:w="1362" w:type="dxa"/>
           </w:tcPr>
-          <w:p/>
+          <w:p>
+            <w:r>
+              <w:t>10 da</w:t>
+            </w:r>
+            <w:r>
+              <w:t>ys</w:t>
+            </w:r>
+          </w:p>
         </w:tc>
         <w:tc>
           <w:tcPr>
             <w:tcW w:w="1362" w:type="dxa"/>
           </w:tcPr>
-          <w:p/>
+          <w:p>
+            <w:r>
+              <w:t>C</w:t>
+            </w:r>
+          </w:p>
         </w:tc>
       </w:tr>
       <w:tr>
@@ -4879,2003 +5071,147 @@
           <w:p>
             <w:pPr>
               <w:rPr>
-                <w:sz w:val="48"/>
-              </w:rPr>
-            </w:pPr>
+                <w:sz w:val="28"/>
+                <w:szCs w:val="28"/>
+              </w:rPr>
+            </w:pPr>
+            <w:r>
+              <w:rPr>
+                <w:sz w:val="28"/>
+                <w:szCs w:val="28"/>
+              </w:rPr>
+              <w:t>Integrate database and API</w:t>
+            </w:r>
           </w:p>
         </w:tc>
         <w:tc>
           <w:tcPr>
             <w:tcW w:w="1362" w:type="dxa"/>
           </w:tcPr>
-          <w:p/>
+          <w:p>
+            <w:r>
+              <w:t>8 days</w:t>
+            </w:r>
+          </w:p>
         </w:tc>
         <w:tc>
           <w:tcPr>
             <w:tcW w:w="1362" w:type="dxa"/>
           </w:tcPr>
-          <w:p/>
-        </w:tc>
-      </w:tr>
-    </w:tbl>
-    <w:p>
-      <w:pPr>
-        <w:rPr>
-          <w:rFonts w:ascii="Frutiger-Light" w:hAnsi="Frutiger-Light"/>
-        </w:rPr>
-      </w:pPr>
-    </w:p>
-    <w:p>
-      <w:pPr>
-        <w:rPr>
-          <w:rFonts w:ascii="Frutiger-Light" w:hAnsi="Frutiger-Light"/>
-        </w:rPr>
-      </w:pPr>
-    </w:p>
-    <w:p>
-      <w:pPr>
-        <w:pStyle w:val="Heading1"/>
-      </w:pPr>
-      <w:bookmarkStart w:id="11" w:name="_Toc188020933"/>
-      <w:r>
-        <w:lastRenderedPageBreak/>
-        <w:t>10. Gantt Chart</w:t>
-      </w:r>
-      <w:bookmarkEnd w:id="11"/>
-    </w:p>
-    <w:p>
-      <w:r>
-        <w:t xml:space="preserve">Create a </w:t>
-      </w:r>
-      <w:r>
-        <w:rPr>
-          <w:u w:val="single"/>
-        </w:rPr>
-        <w:t xml:space="preserve">detailed </w:t>
-      </w:r>
-      <w:r>
-        <w:rPr>
-          <w:u w:val="single"/>
-        </w:rPr>
-        <w:t>Gantt Chart</w:t>
-      </w:r>
-      <w:r>
-        <w:t xml:space="preserve"> from your Task </w:t>
-      </w:r>
-      <w:proofErr w:type="gramStart"/>
-      <w:r>
-        <w:t>Listing</w:t>
-      </w:r>
-      <w:r>
-        <w:t>(</w:t>
-      </w:r>
-      <w:proofErr w:type="gramEnd"/>
-      <w:r>
-        <w:t>Use any software tool and paste the image or upload as a separate file that can be opened as pdf/doc/</w:t>
-      </w:r>
-      <w:proofErr w:type="spellStart"/>
-      <w:r>
-        <w:t>xls</w:t>
-      </w:r>
-      <w:proofErr w:type="spellEnd"/>
-      <w:r>
-        <w:t>)</w:t>
-      </w:r>
-      <w:r>
-        <w:t xml:space="preserve"> </w:t>
-      </w:r>
-    </w:p>
-    <w:p/>
-    <w:p>
-      <w:r>
-        <w:t>Below is an example:</w:t>
-      </w:r>
-    </w:p>
-    <w:tbl>
-      <w:tblPr>
-        <w:tblStyle w:val="TableGrid"/>
-        <w:tblW w:w="9530" w:type="dxa"/>
-        <w:tblLook w:val="01E0" w:firstRow="1" w:lastRow="1" w:firstColumn="1" w:lastColumn="1" w:noHBand="0" w:noVBand="0"/>
-      </w:tblPr>
-      <w:tblGrid>
-        <w:gridCol w:w="717"/>
-        <w:gridCol w:w="753"/>
-        <w:gridCol w:w="753"/>
-        <w:gridCol w:w="753"/>
-        <w:gridCol w:w="753"/>
-        <w:gridCol w:w="755"/>
-        <w:gridCol w:w="755"/>
-        <w:gridCol w:w="755"/>
-        <w:gridCol w:w="755"/>
-        <w:gridCol w:w="755"/>
-        <w:gridCol w:w="756"/>
-        <w:gridCol w:w="1270"/>
-      </w:tblGrid>
-      <w:tr>
-        <w:trPr>
-          <w:trHeight w:val="565"/>
-        </w:trPr>
-        <w:tc>
-          <w:tcPr>
-            <w:tcW w:w="722" w:type="dxa"/>
-            <w:tcBorders>
-              <w:top w:val="single" w:sz="4" w:space="0" w:color="auto"/>
-              <w:left w:val="single" w:sz="4" w:space="0" w:color="auto"/>
-              <w:bottom w:val="single" w:sz="4" w:space="0" w:color="auto"/>
-              <w:right w:val="single" w:sz="4" w:space="0" w:color="auto"/>
-            </w:tcBorders>
-            <w:shd w:val="clear" w:color="auto" w:fill="E6E6E6"/>
-            <w:hideMark/>
-          </w:tcPr>
-          <w:p>
-            <w:pPr>
-              <w:rPr>
-                <w:rFonts w:ascii="Frutiger-Light" w:hAnsi="Frutiger-Light"/>
-                <w:sz w:val="22"/>
-                <w:szCs w:val="22"/>
-              </w:rPr>
-            </w:pPr>
-            <w:r>
-              <w:rPr>
-                <w:rFonts w:ascii="Frutiger-Light" w:hAnsi="Frutiger-Light"/>
-              </w:rPr>
-              <w:t>Task</w:t>
-            </w:r>
-          </w:p>
-        </w:tc>
-        <w:tc>
-          <w:tcPr>
-            <w:tcW w:w="7593" w:type="dxa"/>
-            <w:gridSpan w:val="10"/>
-            <w:tcBorders>
-              <w:top w:val="single" w:sz="4" w:space="0" w:color="auto"/>
-              <w:left w:val="single" w:sz="4" w:space="0" w:color="auto"/>
-              <w:bottom w:val="single" w:sz="4" w:space="0" w:color="auto"/>
-              <w:right w:val="single" w:sz="4" w:space="0" w:color="auto"/>
-            </w:tcBorders>
-            <w:shd w:val="clear" w:color="auto" w:fill="E6E6E6"/>
-            <w:hideMark/>
-          </w:tcPr>
-          <w:p>
-            <w:pPr>
-              <w:jc w:val="center"/>
-              <w:rPr>
-                <w:rFonts w:ascii="Frutiger-Light" w:hAnsi="Frutiger-Light"/>
-                <w:sz w:val="22"/>
-                <w:szCs w:val="22"/>
-              </w:rPr>
-            </w:pPr>
-            <w:r>
-              <w:rPr>
-                <w:rFonts w:ascii="Frutiger-Light" w:hAnsi="Frutiger-Light"/>
-              </w:rPr>
-              <w:t>Period</w:t>
-            </w:r>
-          </w:p>
-        </w:tc>
-        <w:tc>
-          <w:tcPr>
-            <w:tcW w:w="1215" w:type="dxa"/>
-            <w:tcBorders>
-              <w:top w:val="single" w:sz="4" w:space="0" w:color="auto"/>
-              <w:left w:val="single" w:sz="4" w:space="0" w:color="auto"/>
-              <w:bottom w:val="single" w:sz="4" w:space="0" w:color="auto"/>
-              <w:right w:val="single" w:sz="4" w:space="0" w:color="auto"/>
-            </w:tcBorders>
-            <w:shd w:val="clear" w:color="auto" w:fill="E6E6E6"/>
-            <w:hideMark/>
-          </w:tcPr>
-          <w:p>
-            <w:pPr>
-              <w:rPr>
-                <w:rFonts w:ascii="Frutiger-Light" w:hAnsi="Frutiger-Light"/>
-                <w:sz w:val="22"/>
-                <w:szCs w:val="22"/>
-              </w:rPr>
-            </w:pPr>
-            <w:r>
-              <w:rPr>
-                <w:rFonts w:ascii="Frutiger-Light" w:hAnsi="Frutiger-Light"/>
-              </w:rPr>
-              <w:t>Complete</w:t>
-            </w:r>
-            <w:r>
-              <w:rPr>
-                <w:rFonts w:ascii="Frutiger-Light" w:hAnsi="Frutiger-Light"/>
-              </w:rPr>
-              <w:t>d</w:t>
+          <w:p>
+            <w:r>
+              <w:t>D</w:t>
             </w:r>
           </w:p>
         </w:tc>
       </w:tr>
       <w:tr>
         <w:trPr>
-          <w:trHeight w:val="516"/>
+          <w:trHeight w:val="300"/>
         </w:trPr>
         <w:tc>
           <w:tcPr>
-            <w:tcW w:w="722" w:type="dxa"/>
-            <w:tcBorders>
-              <w:top w:val="single" w:sz="4" w:space="0" w:color="auto"/>
-              <w:left w:val="single" w:sz="4" w:space="0" w:color="auto"/>
-              <w:bottom w:val="single" w:sz="4" w:space="0" w:color="auto"/>
-              <w:right w:val="single" w:sz="4" w:space="0" w:color="auto"/>
-            </w:tcBorders>
-          </w:tcPr>
-          <w:p>
-            <w:pPr>
-              <w:jc w:val="center"/>
-              <w:rPr>
-                <w:rFonts w:ascii="Frutiger-Light" w:hAnsi="Frutiger-Light"/>
-                <w:sz w:val="22"/>
-                <w:szCs w:val="22"/>
-              </w:rPr>
-            </w:pPr>
-          </w:p>
-        </w:tc>
-        <w:tc>
-          <w:tcPr>
-            <w:tcW w:w="758" w:type="dxa"/>
-            <w:tcBorders>
-              <w:top w:val="single" w:sz="4" w:space="0" w:color="auto"/>
-              <w:left w:val="single" w:sz="4" w:space="0" w:color="auto"/>
-              <w:bottom w:val="single" w:sz="4" w:space="0" w:color="auto"/>
-              <w:right w:val="single" w:sz="4" w:space="0" w:color="auto"/>
-            </w:tcBorders>
-            <w:hideMark/>
-          </w:tcPr>
-          <w:p>
-            <w:pPr>
-              <w:jc w:val="center"/>
-              <w:rPr>
-                <w:rFonts w:ascii="Frutiger-Light" w:hAnsi="Frutiger-Light"/>
-                <w:sz w:val="22"/>
-                <w:szCs w:val="22"/>
-              </w:rPr>
-            </w:pPr>
-            <w:r>
-              <w:rPr>
-                <w:rFonts w:ascii="Frutiger-Light" w:hAnsi="Frutiger-Light"/>
-                <w:sz w:val="22"/>
-                <w:szCs w:val="22"/>
-              </w:rPr>
-              <w:t>Dates</w:t>
-            </w:r>
-          </w:p>
-        </w:tc>
-        <w:tc>
-          <w:tcPr>
-            <w:tcW w:w="758" w:type="dxa"/>
-            <w:tcBorders>
-              <w:top w:val="single" w:sz="4" w:space="0" w:color="auto"/>
-              <w:left w:val="single" w:sz="4" w:space="0" w:color="auto"/>
-              <w:bottom w:val="single" w:sz="4" w:space="0" w:color="auto"/>
-              <w:right w:val="single" w:sz="4" w:space="0" w:color="auto"/>
-            </w:tcBorders>
-            <w:hideMark/>
-          </w:tcPr>
-          <w:p>
-            <w:pPr>
-              <w:jc w:val="center"/>
-              <w:rPr>
-                <w:rFonts w:ascii="Frutiger-Light" w:hAnsi="Frutiger-Light"/>
-                <w:sz w:val="22"/>
-                <w:szCs w:val="22"/>
-              </w:rPr>
-            </w:pPr>
-            <w:r>
-              <w:rPr>
-                <w:rFonts w:ascii="Frutiger-Light" w:hAnsi="Frutiger-Light"/>
-                <w:sz w:val="22"/>
-                <w:szCs w:val="22"/>
-              </w:rPr>
-              <w:t>Dates</w:t>
-            </w:r>
-          </w:p>
-        </w:tc>
-        <w:tc>
-          <w:tcPr>
-            <w:tcW w:w="758" w:type="dxa"/>
-            <w:tcBorders>
-              <w:top w:val="single" w:sz="4" w:space="0" w:color="auto"/>
-              <w:left w:val="single" w:sz="4" w:space="0" w:color="auto"/>
-              <w:bottom w:val="single" w:sz="4" w:space="0" w:color="auto"/>
-              <w:right w:val="single" w:sz="4" w:space="0" w:color="auto"/>
-            </w:tcBorders>
-            <w:hideMark/>
-          </w:tcPr>
-          <w:p>
-            <w:pPr>
-              <w:jc w:val="center"/>
-              <w:rPr>
-                <w:rFonts w:ascii="Frutiger-Light" w:hAnsi="Frutiger-Light"/>
-                <w:sz w:val="22"/>
-                <w:szCs w:val="22"/>
-              </w:rPr>
-            </w:pPr>
-            <w:r>
-              <w:rPr>
-                <w:rFonts w:ascii="Frutiger-Light" w:hAnsi="Frutiger-Light"/>
-                <w:sz w:val="22"/>
-                <w:szCs w:val="22"/>
-              </w:rPr>
-              <w:t>Dates</w:t>
-            </w:r>
-          </w:p>
-        </w:tc>
-        <w:tc>
-          <w:tcPr>
-            <w:tcW w:w="758" w:type="dxa"/>
-            <w:tcBorders>
-              <w:top w:val="single" w:sz="4" w:space="0" w:color="auto"/>
-              <w:left w:val="single" w:sz="4" w:space="0" w:color="auto"/>
-              <w:bottom w:val="single" w:sz="4" w:space="0" w:color="auto"/>
-              <w:right w:val="single" w:sz="4" w:space="0" w:color="auto"/>
-            </w:tcBorders>
-            <w:hideMark/>
-          </w:tcPr>
-          <w:p>
-            <w:pPr>
-              <w:jc w:val="center"/>
-              <w:rPr>
-                <w:rFonts w:ascii="Frutiger-Light" w:hAnsi="Frutiger-Light"/>
-                <w:sz w:val="22"/>
-                <w:szCs w:val="22"/>
-              </w:rPr>
-            </w:pPr>
-            <w:r>
-              <w:rPr>
-                <w:rFonts w:ascii="Frutiger-Light" w:hAnsi="Frutiger-Light"/>
-                <w:sz w:val="22"/>
-                <w:szCs w:val="22"/>
-              </w:rPr>
-              <w:t>Dates</w:t>
-            </w:r>
-          </w:p>
-        </w:tc>
-        <w:tc>
-          <w:tcPr>
-            <w:tcW w:w="760" w:type="dxa"/>
-            <w:tcBorders>
-              <w:top w:val="single" w:sz="4" w:space="0" w:color="auto"/>
-              <w:left w:val="single" w:sz="4" w:space="0" w:color="auto"/>
-              <w:bottom w:val="single" w:sz="4" w:space="0" w:color="auto"/>
-              <w:right w:val="single" w:sz="4" w:space="0" w:color="auto"/>
-            </w:tcBorders>
-            <w:hideMark/>
-          </w:tcPr>
-          <w:p>
-            <w:pPr>
-              <w:jc w:val="center"/>
-              <w:rPr>
-                <w:rFonts w:ascii="Frutiger-Light" w:hAnsi="Frutiger-Light"/>
-                <w:sz w:val="22"/>
-                <w:szCs w:val="22"/>
-              </w:rPr>
-            </w:pPr>
-            <w:r>
-              <w:rPr>
-                <w:rFonts w:ascii="Frutiger-Light" w:hAnsi="Frutiger-Light"/>
-                <w:sz w:val="22"/>
-                <w:szCs w:val="22"/>
-              </w:rPr>
-              <w:t>Dates</w:t>
-            </w:r>
-          </w:p>
-        </w:tc>
-        <w:tc>
-          <w:tcPr>
-            <w:tcW w:w="760" w:type="dxa"/>
-            <w:tcBorders>
-              <w:top w:val="single" w:sz="4" w:space="0" w:color="auto"/>
-              <w:left w:val="single" w:sz="4" w:space="0" w:color="auto"/>
-              <w:bottom w:val="single" w:sz="4" w:space="0" w:color="auto"/>
-              <w:right w:val="single" w:sz="4" w:space="0" w:color="auto"/>
-            </w:tcBorders>
-            <w:hideMark/>
-          </w:tcPr>
-          <w:p>
-            <w:pPr>
-              <w:jc w:val="center"/>
-              <w:rPr>
-                <w:rFonts w:ascii="Frutiger-Light" w:hAnsi="Frutiger-Light"/>
-                <w:sz w:val="22"/>
-                <w:szCs w:val="22"/>
-              </w:rPr>
-            </w:pPr>
-            <w:r>
-              <w:rPr>
-                <w:rFonts w:ascii="Frutiger-Light" w:hAnsi="Frutiger-Light"/>
-                <w:sz w:val="22"/>
-                <w:szCs w:val="22"/>
-              </w:rPr>
-              <w:t>Dates</w:t>
-            </w:r>
-            <w:r>
-              <w:rPr>
-                <w:rFonts w:ascii="Frutiger-Light" w:hAnsi="Frutiger-Light"/>
-              </w:rPr>
-              <w:t xml:space="preserve"> </w:t>
-            </w:r>
-          </w:p>
-        </w:tc>
-        <w:tc>
-          <w:tcPr>
-            <w:tcW w:w="760" w:type="dxa"/>
-            <w:tcBorders>
-              <w:top w:val="single" w:sz="4" w:space="0" w:color="auto"/>
-              <w:left w:val="single" w:sz="4" w:space="0" w:color="auto"/>
-              <w:bottom w:val="single" w:sz="4" w:space="0" w:color="auto"/>
-              <w:right w:val="single" w:sz="4" w:space="0" w:color="auto"/>
-            </w:tcBorders>
-            <w:hideMark/>
-          </w:tcPr>
-          <w:p>
-            <w:r>
-              <w:rPr>
-                <w:rFonts w:ascii="Frutiger-Light" w:hAnsi="Frutiger-Light"/>
-                <w:sz w:val="22"/>
-                <w:szCs w:val="22"/>
-              </w:rPr>
-              <w:t>Dates</w:t>
-            </w:r>
-          </w:p>
-        </w:tc>
-        <w:tc>
-          <w:tcPr>
-            <w:tcW w:w="760" w:type="dxa"/>
-            <w:tcBorders>
-              <w:top w:val="single" w:sz="4" w:space="0" w:color="auto"/>
-              <w:left w:val="single" w:sz="4" w:space="0" w:color="auto"/>
-              <w:bottom w:val="single" w:sz="4" w:space="0" w:color="auto"/>
-              <w:right w:val="single" w:sz="4" w:space="0" w:color="auto"/>
-            </w:tcBorders>
-            <w:hideMark/>
-          </w:tcPr>
-          <w:p>
-            <w:r>
-              <w:rPr>
-                <w:rFonts w:ascii="Frutiger-Light" w:hAnsi="Frutiger-Light"/>
-                <w:sz w:val="22"/>
-                <w:szCs w:val="22"/>
-              </w:rPr>
-              <w:t>Dates</w:t>
-            </w:r>
-          </w:p>
-        </w:tc>
-        <w:tc>
-          <w:tcPr>
-            <w:tcW w:w="760" w:type="dxa"/>
-            <w:tcBorders>
-              <w:top w:val="single" w:sz="4" w:space="0" w:color="auto"/>
-              <w:left w:val="single" w:sz="4" w:space="0" w:color="auto"/>
-              <w:bottom w:val="single" w:sz="4" w:space="0" w:color="auto"/>
-              <w:right w:val="single" w:sz="4" w:space="0" w:color="auto"/>
-            </w:tcBorders>
-            <w:hideMark/>
-          </w:tcPr>
-          <w:p>
-            <w:r>
-              <w:rPr>
-                <w:rFonts w:ascii="Frutiger-Light" w:hAnsi="Frutiger-Light"/>
-                <w:sz w:val="22"/>
-                <w:szCs w:val="22"/>
-              </w:rPr>
-              <w:t>Dates</w:t>
-            </w:r>
-          </w:p>
-        </w:tc>
-        <w:tc>
-          <w:tcPr>
-            <w:tcW w:w="760" w:type="dxa"/>
-            <w:tcBorders>
-              <w:top w:val="single" w:sz="4" w:space="0" w:color="auto"/>
-              <w:left w:val="single" w:sz="4" w:space="0" w:color="auto"/>
-              <w:bottom w:val="single" w:sz="4" w:space="0" w:color="auto"/>
-              <w:right w:val="single" w:sz="4" w:space="0" w:color="auto"/>
-            </w:tcBorders>
-            <w:hideMark/>
-          </w:tcPr>
-          <w:p>
-            <w:r>
-              <w:rPr>
-                <w:rFonts w:ascii="Frutiger-Light" w:hAnsi="Frutiger-Light"/>
-                <w:sz w:val="22"/>
-                <w:szCs w:val="22"/>
-              </w:rPr>
-              <w:t>Dates</w:t>
-            </w:r>
-          </w:p>
-        </w:tc>
-        <w:tc>
-          <w:tcPr>
-            <w:tcW w:w="1215" w:type="dxa"/>
-            <w:tcBorders>
-              <w:top w:val="single" w:sz="4" w:space="0" w:color="auto"/>
-              <w:left w:val="single" w:sz="4" w:space="0" w:color="auto"/>
-              <w:bottom w:val="single" w:sz="4" w:space="0" w:color="auto"/>
-              <w:right w:val="single" w:sz="4" w:space="0" w:color="auto"/>
-            </w:tcBorders>
-          </w:tcPr>
-          <w:p>
-            <w:pPr>
-              <w:jc w:val="center"/>
-              <w:rPr>
-                <w:rFonts w:ascii="Frutiger-Light" w:hAnsi="Frutiger-Light"/>
-                <w:sz w:val="22"/>
-                <w:szCs w:val="22"/>
-              </w:rPr>
-            </w:pPr>
+            <w:tcW w:w="1242" w:type="dxa"/>
+          </w:tcPr>
+          <w:p>
+            <w:r>
+              <w:t>F</w:t>
+            </w:r>
+          </w:p>
+        </w:tc>
+        <w:tc>
+          <w:tcPr>
+            <w:tcW w:w="4962" w:type="dxa"/>
+          </w:tcPr>
+          <w:p>
+            <w:pPr>
+              <w:rPr>
+                <w:sz w:val="28"/>
+                <w:szCs w:val="28"/>
+              </w:rPr>
+            </w:pPr>
+            <w:r>
+              <w:rPr>
+                <w:sz w:val="28"/>
+                <w:szCs w:val="28"/>
+              </w:rPr>
+              <w:t>Complete testing and debugging process</w:t>
+            </w:r>
+          </w:p>
+        </w:tc>
+        <w:tc>
+          <w:tcPr>
+            <w:tcW w:w="1362" w:type="dxa"/>
+          </w:tcPr>
+          <w:p>
+            <w:r>
+              <w:t>6 days</w:t>
+            </w:r>
+          </w:p>
+        </w:tc>
+        <w:tc>
+          <w:tcPr>
+            <w:tcW w:w="1362" w:type="dxa"/>
+          </w:tcPr>
+          <w:p>
+            <w:r>
+              <w:t>E</w:t>
+            </w:r>
           </w:p>
         </w:tc>
       </w:tr>
       <w:tr>
         <w:trPr>
-          <w:trHeight w:val="257"/>
+          <w:trHeight w:val="300"/>
         </w:trPr>
         <w:tc>
           <w:tcPr>
-            <w:tcW w:w="722" w:type="dxa"/>
-            <w:tcBorders>
-              <w:top w:val="single" w:sz="4" w:space="0" w:color="auto"/>
-              <w:left w:val="single" w:sz="4" w:space="0" w:color="auto"/>
-              <w:bottom w:val="single" w:sz="4" w:space="0" w:color="auto"/>
-              <w:right w:val="single" w:sz="4" w:space="0" w:color="auto"/>
-            </w:tcBorders>
-          </w:tcPr>
-          <w:p>
-            <w:pPr>
-              <w:rPr>
-                <w:rFonts w:ascii="Frutiger-Light" w:hAnsi="Frutiger-Light"/>
-                <w:sz w:val="22"/>
-                <w:szCs w:val="22"/>
-              </w:rPr>
-            </w:pPr>
-          </w:p>
-        </w:tc>
-        <w:tc>
-          <w:tcPr>
-            <w:tcW w:w="758" w:type="dxa"/>
-            <w:tcBorders>
-              <w:top w:val="single" w:sz="4" w:space="0" w:color="auto"/>
-              <w:left w:val="single" w:sz="4" w:space="0" w:color="auto"/>
-              <w:bottom w:val="single" w:sz="4" w:space="0" w:color="auto"/>
-              <w:right w:val="single" w:sz="4" w:space="0" w:color="auto"/>
-            </w:tcBorders>
-          </w:tcPr>
-          <w:p>
-            <w:pPr>
-              <w:rPr>
-                <w:rFonts w:ascii="Frutiger-Light" w:hAnsi="Frutiger-Light"/>
-                <w:sz w:val="22"/>
-                <w:szCs w:val="22"/>
-              </w:rPr>
-            </w:pPr>
-          </w:p>
-        </w:tc>
-        <w:tc>
-          <w:tcPr>
-            <w:tcW w:w="758" w:type="dxa"/>
-            <w:tcBorders>
-              <w:top w:val="single" w:sz="4" w:space="0" w:color="auto"/>
-              <w:left w:val="single" w:sz="4" w:space="0" w:color="auto"/>
-              <w:bottom w:val="single" w:sz="4" w:space="0" w:color="auto"/>
-              <w:right w:val="single" w:sz="4" w:space="0" w:color="auto"/>
-            </w:tcBorders>
-          </w:tcPr>
-          <w:p>
-            <w:pPr>
-              <w:rPr>
-                <w:rFonts w:ascii="Frutiger-Light" w:hAnsi="Frutiger-Light"/>
-                <w:sz w:val="22"/>
-                <w:szCs w:val="22"/>
-              </w:rPr>
-            </w:pPr>
-          </w:p>
-        </w:tc>
-        <w:tc>
-          <w:tcPr>
-            <w:tcW w:w="758" w:type="dxa"/>
-            <w:tcBorders>
-              <w:top w:val="single" w:sz="4" w:space="0" w:color="auto"/>
-              <w:left w:val="single" w:sz="4" w:space="0" w:color="auto"/>
-              <w:bottom w:val="single" w:sz="4" w:space="0" w:color="auto"/>
-              <w:right w:val="single" w:sz="4" w:space="0" w:color="auto"/>
-            </w:tcBorders>
-          </w:tcPr>
-          <w:p>
-            <w:pPr>
-              <w:rPr>
-                <w:rFonts w:ascii="Frutiger-Light" w:hAnsi="Frutiger-Light"/>
-                <w:sz w:val="22"/>
-                <w:szCs w:val="22"/>
-              </w:rPr>
-            </w:pPr>
-          </w:p>
-        </w:tc>
-        <w:tc>
-          <w:tcPr>
-            <w:tcW w:w="758" w:type="dxa"/>
-            <w:tcBorders>
-              <w:top w:val="single" w:sz="4" w:space="0" w:color="auto"/>
-              <w:left w:val="single" w:sz="4" w:space="0" w:color="auto"/>
-              <w:bottom w:val="single" w:sz="4" w:space="0" w:color="auto"/>
-              <w:right w:val="single" w:sz="4" w:space="0" w:color="auto"/>
-            </w:tcBorders>
-          </w:tcPr>
-          <w:p>
-            <w:pPr>
-              <w:rPr>
-                <w:rFonts w:ascii="Frutiger-Light" w:hAnsi="Frutiger-Light"/>
-                <w:sz w:val="22"/>
-                <w:szCs w:val="22"/>
-              </w:rPr>
-            </w:pPr>
-          </w:p>
-        </w:tc>
-        <w:tc>
-          <w:tcPr>
-            <w:tcW w:w="760" w:type="dxa"/>
-            <w:tcBorders>
-              <w:top w:val="single" w:sz="4" w:space="0" w:color="auto"/>
-              <w:left w:val="single" w:sz="4" w:space="0" w:color="auto"/>
-              <w:bottom w:val="single" w:sz="4" w:space="0" w:color="auto"/>
-              <w:right w:val="single" w:sz="4" w:space="0" w:color="auto"/>
-            </w:tcBorders>
-          </w:tcPr>
-          <w:p>
-            <w:pPr>
-              <w:rPr>
-                <w:rFonts w:ascii="Frutiger-Light" w:hAnsi="Frutiger-Light"/>
-                <w:sz w:val="22"/>
-                <w:szCs w:val="22"/>
-              </w:rPr>
-            </w:pPr>
-          </w:p>
-        </w:tc>
-        <w:tc>
-          <w:tcPr>
-            <w:tcW w:w="760" w:type="dxa"/>
-            <w:tcBorders>
-              <w:top w:val="single" w:sz="4" w:space="0" w:color="auto"/>
-              <w:left w:val="single" w:sz="4" w:space="0" w:color="auto"/>
-              <w:bottom w:val="single" w:sz="4" w:space="0" w:color="auto"/>
-              <w:right w:val="single" w:sz="4" w:space="0" w:color="auto"/>
-            </w:tcBorders>
-          </w:tcPr>
-          <w:p>
-            <w:pPr>
-              <w:rPr>
-                <w:rFonts w:ascii="Frutiger-Light" w:hAnsi="Frutiger-Light"/>
-                <w:sz w:val="22"/>
-                <w:szCs w:val="22"/>
-              </w:rPr>
-            </w:pPr>
-          </w:p>
-        </w:tc>
-        <w:tc>
-          <w:tcPr>
-            <w:tcW w:w="760" w:type="dxa"/>
-            <w:tcBorders>
-              <w:top w:val="single" w:sz="4" w:space="0" w:color="auto"/>
-              <w:left w:val="single" w:sz="4" w:space="0" w:color="auto"/>
-              <w:bottom w:val="single" w:sz="4" w:space="0" w:color="auto"/>
-              <w:right w:val="single" w:sz="4" w:space="0" w:color="auto"/>
-            </w:tcBorders>
-          </w:tcPr>
-          <w:p>
-            <w:pPr>
-              <w:rPr>
-                <w:rFonts w:ascii="Frutiger-Light" w:hAnsi="Frutiger-Light"/>
-                <w:sz w:val="22"/>
-                <w:szCs w:val="22"/>
-              </w:rPr>
-            </w:pPr>
-          </w:p>
-        </w:tc>
-        <w:tc>
-          <w:tcPr>
-            <w:tcW w:w="760" w:type="dxa"/>
-            <w:tcBorders>
-              <w:top w:val="single" w:sz="4" w:space="0" w:color="auto"/>
-              <w:left w:val="single" w:sz="4" w:space="0" w:color="auto"/>
-              <w:bottom w:val="single" w:sz="4" w:space="0" w:color="auto"/>
-              <w:right w:val="single" w:sz="4" w:space="0" w:color="auto"/>
-            </w:tcBorders>
-          </w:tcPr>
-          <w:p>
-            <w:pPr>
-              <w:rPr>
-                <w:rFonts w:ascii="Frutiger-Light" w:hAnsi="Frutiger-Light"/>
-                <w:sz w:val="22"/>
-                <w:szCs w:val="22"/>
-              </w:rPr>
-            </w:pPr>
-          </w:p>
-        </w:tc>
-        <w:tc>
-          <w:tcPr>
-            <w:tcW w:w="760" w:type="dxa"/>
-            <w:tcBorders>
-              <w:top w:val="single" w:sz="4" w:space="0" w:color="auto"/>
-              <w:left w:val="single" w:sz="4" w:space="0" w:color="auto"/>
-              <w:bottom w:val="single" w:sz="4" w:space="0" w:color="auto"/>
-              <w:right w:val="single" w:sz="4" w:space="0" w:color="auto"/>
-            </w:tcBorders>
-          </w:tcPr>
-          <w:p>
-            <w:pPr>
-              <w:rPr>
-                <w:rFonts w:ascii="Frutiger-Light" w:hAnsi="Frutiger-Light"/>
-                <w:sz w:val="22"/>
-                <w:szCs w:val="22"/>
-              </w:rPr>
-            </w:pPr>
-          </w:p>
-        </w:tc>
-        <w:tc>
-          <w:tcPr>
-            <w:tcW w:w="760" w:type="dxa"/>
-            <w:tcBorders>
-              <w:top w:val="single" w:sz="4" w:space="0" w:color="auto"/>
-              <w:left w:val="single" w:sz="4" w:space="0" w:color="auto"/>
-              <w:bottom w:val="single" w:sz="4" w:space="0" w:color="auto"/>
-              <w:right w:val="single" w:sz="4" w:space="0" w:color="auto"/>
-            </w:tcBorders>
-          </w:tcPr>
-          <w:p>
-            <w:pPr>
-              <w:rPr>
-                <w:rFonts w:ascii="Frutiger-Light" w:hAnsi="Frutiger-Light"/>
-                <w:sz w:val="22"/>
-                <w:szCs w:val="22"/>
-              </w:rPr>
-            </w:pPr>
-          </w:p>
-        </w:tc>
-        <w:tc>
-          <w:tcPr>
-            <w:tcW w:w="1215" w:type="dxa"/>
-            <w:tcBorders>
-              <w:top w:val="single" w:sz="4" w:space="0" w:color="auto"/>
-              <w:left w:val="single" w:sz="4" w:space="0" w:color="auto"/>
-              <w:bottom w:val="single" w:sz="4" w:space="0" w:color="auto"/>
-              <w:right w:val="single" w:sz="4" w:space="0" w:color="auto"/>
-            </w:tcBorders>
-          </w:tcPr>
-          <w:p>
-            <w:pPr>
-              <w:rPr>
-                <w:rFonts w:ascii="Frutiger-Light" w:hAnsi="Frutiger-Light"/>
-                <w:sz w:val="22"/>
-                <w:szCs w:val="22"/>
-              </w:rPr>
-            </w:pPr>
-          </w:p>
-        </w:tc>
-      </w:tr>
-      <w:tr>
-        <w:trPr>
-          <w:trHeight w:val="257"/>
-        </w:trPr>
-        <w:tc>
-          <w:tcPr>
-            <w:tcW w:w="722" w:type="dxa"/>
-            <w:tcBorders>
-              <w:top w:val="single" w:sz="4" w:space="0" w:color="auto"/>
-              <w:left w:val="single" w:sz="4" w:space="0" w:color="auto"/>
-              <w:bottom w:val="single" w:sz="4" w:space="0" w:color="auto"/>
-              <w:right w:val="single" w:sz="4" w:space="0" w:color="auto"/>
-            </w:tcBorders>
-          </w:tcPr>
-          <w:p>
-            <w:pPr>
-              <w:rPr>
-                <w:rFonts w:ascii="Frutiger-Light" w:hAnsi="Frutiger-Light"/>
-                <w:sz w:val="22"/>
-                <w:szCs w:val="22"/>
-              </w:rPr>
-            </w:pPr>
-          </w:p>
-        </w:tc>
-        <w:tc>
-          <w:tcPr>
-            <w:tcW w:w="758" w:type="dxa"/>
-            <w:tcBorders>
-              <w:top w:val="single" w:sz="4" w:space="0" w:color="auto"/>
-              <w:left w:val="single" w:sz="4" w:space="0" w:color="auto"/>
-              <w:bottom w:val="single" w:sz="4" w:space="0" w:color="auto"/>
-              <w:right w:val="single" w:sz="4" w:space="0" w:color="auto"/>
-            </w:tcBorders>
-          </w:tcPr>
-          <w:p>
-            <w:pPr>
-              <w:rPr>
-                <w:rFonts w:ascii="Frutiger-Light" w:hAnsi="Frutiger-Light"/>
-                <w:sz w:val="22"/>
-                <w:szCs w:val="22"/>
-              </w:rPr>
-            </w:pPr>
-          </w:p>
-        </w:tc>
-        <w:tc>
-          <w:tcPr>
-            <w:tcW w:w="758" w:type="dxa"/>
-            <w:tcBorders>
-              <w:top w:val="single" w:sz="4" w:space="0" w:color="auto"/>
-              <w:left w:val="single" w:sz="4" w:space="0" w:color="auto"/>
-              <w:bottom w:val="single" w:sz="4" w:space="0" w:color="auto"/>
-              <w:right w:val="single" w:sz="4" w:space="0" w:color="auto"/>
-            </w:tcBorders>
-          </w:tcPr>
-          <w:p>
-            <w:pPr>
-              <w:rPr>
-                <w:rFonts w:ascii="Frutiger-Light" w:hAnsi="Frutiger-Light"/>
-                <w:sz w:val="22"/>
-                <w:szCs w:val="22"/>
-              </w:rPr>
-            </w:pPr>
-          </w:p>
-        </w:tc>
-        <w:tc>
-          <w:tcPr>
-            <w:tcW w:w="758" w:type="dxa"/>
-            <w:tcBorders>
-              <w:top w:val="single" w:sz="4" w:space="0" w:color="auto"/>
-              <w:left w:val="single" w:sz="4" w:space="0" w:color="auto"/>
-              <w:bottom w:val="single" w:sz="4" w:space="0" w:color="auto"/>
-              <w:right w:val="single" w:sz="4" w:space="0" w:color="auto"/>
-            </w:tcBorders>
-          </w:tcPr>
-          <w:p>
-            <w:pPr>
-              <w:rPr>
-                <w:rFonts w:ascii="Frutiger-Light" w:hAnsi="Frutiger-Light"/>
-                <w:sz w:val="22"/>
-                <w:szCs w:val="22"/>
-              </w:rPr>
-            </w:pPr>
-          </w:p>
-        </w:tc>
-        <w:tc>
-          <w:tcPr>
-            <w:tcW w:w="758" w:type="dxa"/>
-            <w:tcBorders>
-              <w:top w:val="single" w:sz="4" w:space="0" w:color="auto"/>
-              <w:left w:val="single" w:sz="4" w:space="0" w:color="auto"/>
-              <w:bottom w:val="single" w:sz="4" w:space="0" w:color="auto"/>
-              <w:right w:val="single" w:sz="4" w:space="0" w:color="auto"/>
-            </w:tcBorders>
-          </w:tcPr>
-          <w:p>
-            <w:pPr>
-              <w:rPr>
-                <w:rFonts w:ascii="Frutiger-Light" w:hAnsi="Frutiger-Light"/>
-                <w:sz w:val="22"/>
-                <w:szCs w:val="22"/>
-              </w:rPr>
-            </w:pPr>
-          </w:p>
-        </w:tc>
-        <w:tc>
-          <w:tcPr>
-            <w:tcW w:w="760" w:type="dxa"/>
-            <w:tcBorders>
-              <w:top w:val="single" w:sz="4" w:space="0" w:color="auto"/>
-              <w:left w:val="single" w:sz="4" w:space="0" w:color="auto"/>
-              <w:bottom w:val="single" w:sz="4" w:space="0" w:color="auto"/>
-              <w:right w:val="single" w:sz="4" w:space="0" w:color="auto"/>
-            </w:tcBorders>
-          </w:tcPr>
-          <w:p>
-            <w:pPr>
-              <w:rPr>
-                <w:rFonts w:ascii="Frutiger-Light" w:hAnsi="Frutiger-Light"/>
-                <w:sz w:val="22"/>
-                <w:szCs w:val="22"/>
-              </w:rPr>
-            </w:pPr>
-          </w:p>
-        </w:tc>
-        <w:tc>
-          <w:tcPr>
-            <w:tcW w:w="760" w:type="dxa"/>
-            <w:tcBorders>
-              <w:top w:val="single" w:sz="4" w:space="0" w:color="auto"/>
-              <w:left w:val="single" w:sz="4" w:space="0" w:color="auto"/>
-              <w:bottom w:val="single" w:sz="4" w:space="0" w:color="auto"/>
-              <w:right w:val="single" w:sz="4" w:space="0" w:color="auto"/>
-            </w:tcBorders>
-          </w:tcPr>
-          <w:p>
-            <w:pPr>
-              <w:rPr>
-                <w:rFonts w:ascii="Frutiger-Light" w:hAnsi="Frutiger-Light"/>
-                <w:sz w:val="22"/>
-                <w:szCs w:val="22"/>
-              </w:rPr>
-            </w:pPr>
-          </w:p>
-        </w:tc>
-        <w:tc>
-          <w:tcPr>
-            <w:tcW w:w="760" w:type="dxa"/>
-            <w:tcBorders>
-              <w:top w:val="single" w:sz="4" w:space="0" w:color="auto"/>
-              <w:left w:val="single" w:sz="4" w:space="0" w:color="auto"/>
-              <w:bottom w:val="single" w:sz="4" w:space="0" w:color="auto"/>
-              <w:right w:val="single" w:sz="4" w:space="0" w:color="auto"/>
-            </w:tcBorders>
-          </w:tcPr>
-          <w:p>
-            <w:pPr>
-              <w:rPr>
-                <w:rFonts w:ascii="Frutiger-Light" w:hAnsi="Frutiger-Light"/>
-                <w:sz w:val="22"/>
-                <w:szCs w:val="22"/>
-              </w:rPr>
-            </w:pPr>
-          </w:p>
-        </w:tc>
-        <w:tc>
-          <w:tcPr>
-            <w:tcW w:w="760" w:type="dxa"/>
-            <w:tcBorders>
-              <w:top w:val="single" w:sz="4" w:space="0" w:color="auto"/>
-              <w:left w:val="single" w:sz="4" w:space="0" w:color="auto"/>
-              <w:bottom w:val="single" w:sz="4" w:space="0" w:color="auto"/>
-              <w:right w:val="single" w:sz="4" w:space="0" w:color="auto"/>
-            </w:tcBorders>
-          </w:tcPr>
-          <w:p>
-            <w:pPr>
-              <w:rPr>
-                <w:rFonts w:ascii="Frutiger-Light" w:hAnsi="Frutiger-Light"/>
-                <w:sz w:val="22"/>
-                <w:szCs w:val="22"/>
-              </w:rPr>
-            </w:pPr>
-          </w:p>
-        </w:tc>
-        <w:tc>
-          <w:tcPr>
-            <w:tcW w:w="760" w:type="dxa"/>
-            <w:tcBorders>
-              <w:top w:val="single" w:sz="4" w:space="0" w:color="auto"/>
-              <w:left w:val="single" w:sz="4" w:space="0" w:color="auto"/>
-              <w:bottom w:val="single" w:sz="4" w:space="0" w:color="auto"/>
-              <w:right w:val="single" w:sz="4" w:space="0" w:color="auto"/>
-            </w:tcBorders>
-          </w:tcPr>
-          <w:p>
-            <w:pPr>
-              <w:rPr>
-                <w:rFonts w:ascii="Frutiger-Light" w:hAnsi="Frutiger-Light"/>
-                <w:sz w:val="22"/>
-                <w:szCs w:val="22"/>
-              </w:rPr>
-            </w:pPr>
-          </w:p>
-        </w:tc>
-        <w:tc>
-          <w:tcPr>
-            <w:tcW w:w="760" w:type="dxa"/>
-            <w:tcBorders>
-              <w:top w:val="single" w:sz="4" w:space="0" w:color="auto"/>
-              <w:left w:val="single" w:sz="4" w:space="0" w:color="auto"/>
-              <w:bottom w:val="single" w:sz="4" w:space="0" w:color="auto"/>
-              <w:right w:val="single" w:sz="4" w:space="0" w:color="auto"/>
-            </w:tcBorders>
-          </w:tcPr>
-          <w:p>
-            <w:pPr>
-              <w:rPr>
-                <w:rFonts w:ascii="Frutiger-Light" w:hAnsi="Frutiger-Light"/>
-                <w:sz w:val="22"/>
-                <w:szCs w:val="22"/>
-              </w:rPr>
-            </w:pPr>
-          </w:p>
-        </w:tc>
-        <w:tc>
-          <w:tcPr>
-            <w:tcW w:w="1215" w:type="dxa"/>
-            <w:tcBorders>
-              <w:top w:val="single" w:sz="4" w:space="0" w:color="auto"/>
-              <w:left w:val="single" w:sz="4" w:space="0" w:color="auto"/>
-              <w:bottom w:val="single" w:sz="4" w:space="0" w:color="auto"/>
-              <w:right w:val="single" w:sz="4" w:space="0" w:color="auto"/>
-            </w:tcBorders>
-          </w:tcPr>
-          <w:p>
-            <w:pPr>
-              <w:rPr>
-                <w:rFonts w:ascii="Frutiger-Light" w:hAnsi="Frutiger-Light"/>
-                <w:sz w:val="22"/>
-                <w:szCs w:val="22"/>
-              </w:rPr>
-            </w:pPr>
-          </w:p>
-        </w:tc>
-      </w:tr>
-      <w:tr>
-        <w:trPr>
-          <w:trHeight w:val="257"/>
-        </w:trPr>
-        <w:tc>
-          <w:tcPr>
-            <w:tcW w:w="722" w:type="dxa"/>
-            <w:tcBorders>
-              <w:top w:val="single" w:sz="4" w:space="0" w:color="auto"/>
-              <w:left w:val="single" w:sz="4" w:space="0" w:color="auto"/>
-              <w:bottom w:val="single" w:sz="4" w:space="0" w:color="auto"/>
-              <w:right w:val="single" w:sz="4" w:space="0" w:color="auto"/>
-            </w:tcBorders>
-          </w:tcPr>
-          <w:p>
-            <w:pPr>
-              <w:rPr>
-                <w:rFonts w:ascii="Frutiger-Light" w:hAnsi="Frutiger-Light"/>
-                <w:sz w:val="22"/>
-                <w:szCs w:val="22"/>
-              </w:rPr>
-            </w:pPr>
-          </w:p>
-        </w:tc>
-        <w:tc>
-          <w:tcPr>
-            <w:tcW w:w="758" w:type="dxa"/>
-            <w:tcBorders>
-              <w:top w:val="single" w:sz="4" w:space="0" w:color="auto"/>
-              <w:left w:val="single" w:sz="4" w:space="0" w:color="auto"/>
-              <w:bottom w:val="single" w:sz="4" w:space="0" w:color="auto"/>
-              <w:right w:val="single" w:sz="4" w:space="0" w:color="auto"/>
-            </w:tcBorders>
-          </w:tcPr>
-          <w:p>
-            <w:pPr>
-              <w:rPr>
-                <w:rFonts w:ascii="Frutiger-Light" w:hAnsi="Frutiger-Light"/>
-                <w:sz w:val="22"/>
-                <w:szCs w:val="22"/>
-              </w:rPr>
-            </w:pPr>
-          </w:p>
-        </w:tc>
-        <w:tc>
-          <w:tcPr>
-            <w:tcW w:w="758" w:type="dxa"/>
-            <w:tcBorders>
-              <w:top w:val="single" w:sz="4" w:space="0" w:color="auto"/>
-              <w:left w:val="single" w:sz="4" w:space="0" w:color="auto"/>
-              <w:bottom w:val="single" w:sz="4" w:space="0" w:color="auto"/>
-              <w:right w:val="single" w:sz="4" w:space="0" w:color="auto"/>
-            </w:tcBorders>
-          </w:tcPr>
-          <w:p>
-            <w:pPr>
-              <w:rPr>
-                <w:rFonts w:ascii="Frutiger-Light" w:hAnsi="Frutiger-Light"/>
-                <w:sz w:val="22"/>
-                <w:szCs w:val="22"/>
-              </w:rPr>
-            </w:pPr>
-          </w:p>
-        </w:tc>
-        <w:tc>
-          <w:tcPr>
-            <w:tcW w:w="758" w:type="dxa"/>
-            <w:tcBorders>
-              <w:top w:val="single" w:sz="4" w:space="0" w:color="auto"/>
-              <w:left w:val="single" w:sz="4" w:space="0" w:color="auto"/>
-              <w:bottom w:val="single" w:sz="4" w:space="0" w:color="auto"/>
-              <w:right w:val="single" w:sz="4" w:space="0" w:color="auto"/>
-            </w:tcBorders>
-          </w:tcPr>
-          <w:p>
-            <w:pPr>
-              <w:rPr>
-                <w:rFonts w:ascii="Frutiger-Light" w:hAnsi="Frutiger-Light"/>
-                <w:sz w:val="22"/>
-                <w:szCs w:val="22"/>
-              </w:rPr>
-            </w:pPr>
-          </w:p>
-        </w:tc>
-        <w:tc>
-          <w:tcPr>
-            <w:tcW w:w="758" w:type="dxa"/>
-            <w:tcBorders>
-              <w:top w:val="single" w:sz="4" w:space="0" w:color="auto"/>
-              <w:left w:val="single" w:sz="4" w:space="0" w:color="auto"/>
-              <w:bottom w:val="single" w:sz="4" w:space="0" w:color="auto"/>
-              <w:right w:val="single" w:sz="4" w:space="0" w:color="auto"/>
-            </w:tcBorders>
-          </w:tcPr>
-          <w:p>
-            <w:pPr>
-              <w:rPr>
-                <w:rFonts w:ascii="Frutiger-Light" w:hAnsi="Frutiger-Light"/>
-                <w:sz w:val="22"/>
-                <w:szCs w:val="22"/>
-              </w:rPr>
-            </w:pPr>
-          </w:p>
-        </w:tc>
-        <w:tc>
-          <w:tcPr>
-            <w:tcW w:w="760" w:type="dxa"/>
-            <w:tcBorders>
-              <w:top w:val="single" w:sz="4" w:space="0" w:color="auto"/>
-              <w:left w:val="single" w:sz="4" w:space="0" w:color="auto"/>
-              <w:bottom w:val="single" w:sz="4" w:space="0" w:color="auto"/>
-              <w:right w:val="single" w:sz="4" w:space="0" w:color="auto"/>
-            </w:tcBorders>
-          </w:tcPr>
-          <w:p>
-            <w:pPr>
-              <w:rPr>
-                <w:rFonts w:ascii="Frutiger-Light" w:hAnsi="Frutiger-Light"/>
-                <w:sz w:val="22"/>
-                <w:szCs w:val="22"/>
-              </w:rPr>
-            </w:pPr>
-          </w:p>
-        </w:tc>
-        <w:tc>
-          <w:tcPr>
-            <w:tcW w:w="760" w:type="dxa"/>
-            <w:tcBorders>
-              <w:top w:val="single" w:sz="4" w:space="0" w:color="auto"/>
-              <w:left w:val="single" w:sz="4" w:space="0" w:color="auto"/>
-              <w:bottom w:val="single" w:sz="4" w:space="0" w:color="auto"/>
-              <w:right w:val="single" w:sz="4" w:space="0" w:color="auto"/>
-            </w:tcBorders>
-          </w:tcPr>
-          <w:p>
-            <w:pPr>
-              <w:rPr>
-                <w:rFonts w:ascii="Frutiger-Light" w:hAnsi="Frutiger-Light"/>
-                <w:sz w:val="22"/>
-                <w:szCs w:val="22"/>
-              </w:rPr>
-            </w:pPr>
-          </w:p>
-        </w:tc>
-        <w:tc>
-          <w:tcPr>
-            <w:tcW w:w="760" w:type="dxa"/>
-            <w:tcBorders>
-              <w:top w:val="single" w:sz="4" w:space="0" w:color="auto"/>
-              <w:left w:val="single" w:sz="4" w:space="0" w:color="auto"/>
-              <w:bottom w:val="single" w:sz="4" w:space="0" w:color="auto"/>
-              <w:right w:val="single" w:sz="4" w:space="0" w:color="auto"/>
-            </w:tcBorders>
-          </w:tcPr>
-          <w:p>
-            <w:pPr>
-              <w:rPr>
-                <w:rFonts w:ascii="Frutiger-Light" w:hAnsi="Frutiger-Light"/>
-                <w:sz w:val="22"/>
-                <w:szCs w:val="22"/>
-              </w:rPr>
-            </w:pPr>
-          </w:p>
-        </w:tc>
-        <w:tc>
-          <w:tcPr>
-            <w:tcW w:w="760" w:type="dxa"/>
-            <w:tcBorders>
-              <w:top w:val="single" w:sz="4" w:space="0" w:color="auto"/>
-              <w:left w:val="single" w:sz="4" w:space="0" w:color="auto"/>
-              <w:bottom w:val="single" w:sz="4" w:space="0" w:color="auto"/>
-              <w:right w:val="single" w:sz="4" w:space="0" w:color="auto"/>
-            </w:tcBorders>
-          </w:tcPr>
-          <w:p>
-            <w:pPr>
-              <w:rPr>
-                <w:rFonts w:ascii="Frutiger-Light" w:hAnsi="Frutiger-Light"/>
-                <w:sz w:val="22"/>
-                <w:szCs w:val="22"/>
-              </w:rPr>
-            </w:pPr>
-          </w:p>
-        </w:tc>
-        <w:tc>
-          <w:tcPr>
-            <w:tcW w:w="760" w:type="dxa"/>
-            <w:tcBorders>
-              <w:top w:val="single" w:sz="4" w:space="0" w:color="auto"/>
-              <w:left w:val="single" w:sz="4" w:space="0" w:color="auto"/>
-              <w:bottom w:val="single" w:sz="4" w:space="0" w:color="auto"/>
-              <w:right w:val="single" w:sz="4" w:space="0" w:color="auto"/>
-            </w:tcBorders>
-          </w:tcPr>
-          <w:p>
-            <w:pPr>
-              <w:rPr>
-                <w:rFonts w:ascii="Frutiger-Light" w:hAnsi="Frutiger-Light"/>
-                <w:sz w:val="22"/>
-                <w:szCs w:val="22"/>
-              </w:rPr>
-            </w:pPr>
-          </w:p>
-        </w:tc>
-        <w:tc>
-          <w:tcPr>
-            <w:tcW w:w="760" w:type="dxa"/>
-            <w:tcBorders>
-              <w:top w:val="single" w:sz="4" w:space="0" w:color="auto"/>
-              <w:left w:val="single" w:sz="4" w:space="0" w:color="auto"/>
-              <w:bottom w:val="single" w:sz="4" w:space="0" w:color="auto"/>
-              <w:right w:val="single" w:sz="4" w:space="0" w:color="auto"/>
-            </w:tcBorders>
-          </w:tcPr>
-          <w:p>
-            <w:pPr>
-              <w:rPr>
-                <w:rFonts w:ascii="Frutiger-Light" w:hAnsi="Frutiger-Light"/>
-                <w:sz w:val="22"/>
-                <w:szCs w:val="22"/>
-              </w:rPr>
-            </w:pPr>
-          </w:p>
-        </w:tc>
-        <w:tc>
-          <w:tcPr>
-            <w:tcW w:w="1215" w:type="dxa"/>
-            <w:tcBorders>
-              <w:top w:val="single" w:sz="4" w:space="0" w:color="auto"/>
-              <w:left w:val="single" w:sz="4" w:space="0" w:color="auto"/>
-              <w:bottom w:val="single" w:sz="4" w:space="0" w:color="auto"/>
-              <w:right w:val="single" w:sz="4" w:space="0" w:color="auto"/>
-            </w:tcBorders>
-          </w:tcPr>
-          <w:p>
-            <w:pPr>
-              <w:rPr>
-                <w:rFonts w:ascii="Frutiger-Light" w:hAnsi="Frutiger-Light"/>
-                <w:sz w:val="22"/>
-                <w:szCs w:val="22"/>
-              </w:rPr>
-            </w:pPr>
-          </w:p>
-        </w:tc>
-      </w:tr>
-      <w:tr>
-        <w:trPr>
-          <w:trHeight w:val="257"/>
-        </w:trPr>
-        <w:tc>
-          <w:tcPr>
-            <w:tcW w:w="722" w:type="dxa"/>
-            <w:tcBorders>
-              <w:top w:val="single" w:sz="4" w:space="0" w:color="auto"/>
-              <w:left w:val="single" w:sz="4" w:space="0" w:color="auto"/>
-              <w:bottom w:val="single" w:sz="4" w:space="0" w:color="auto"/>
-              <w:right w:val="single" w:sz="4" w:space="0" w:color="auto"/>
-            </w:tcBorders>
-          </w:tcPr>
-          <w:p>
-            <w:pPr>
-              <w:rPr>
-                <w:rFonts w:ascii="Frutiger-Light" w:hAnsi="Frutiger-Light"/>
-                <w:sz w:val="22"/>
-                <w:szCs w:val="22"/>
-              </w:rPr>
-            </w:pPr>
-          </w:p>
-        </w:tc>
-        <w:tc>
-          <w:tcPr>
-            <w:tcW w:w="758" w:type="dxa"/>
-            <w:tcBorders>
-              <w:top w:val="single" w:sz="4" w:space="0" w:color="auto"/>
-              <w:left w:val="single" w:sz="4" w:space="0" w:color="auto"/>
-              <w:bottom w:val="single" w:sz="4" w:space="0" w:color="auto"/>
-              <w:right w:val="single" w:sz="4" w:space="0" w:color="auto"/>
-            </w:tcBorders>
-          </w:tcPr>
-          <w:p>
-            <w:pPr>
-              <w:rPr>
-                <w:rFonts w:ascii="Frutiger-Light" w:hAnsi="Frutiger-Light"/>
-                <w:sz w:val="22"/>
-                <w:szCs w:val="22"/>
-              </w:rPr>
-            </w:pPr>
-          </w:p>
-        </w:tc>
-        <w:tc>
-          <w:tcPr>
-            <w:tcW w:w="758" w:type="dxa"/>
-            <w:tcBorders>
-              <w:top w:val="single" w:sz="4" w:space="0" w:color="auto"/>
-              <w:left w:val="single" w:sz="4" w:space="0" w:color="auto"/>
-              <w:bottom w:val="single" w:sz="4" w:space="0" w:color="auto"/>
-              <w:right w:val="single" w:sz="4" w:space="0" w:color="auto"/>
-            </w:tcBorders>
-          </w:tcPr>
-          <w:p>
-            <w:pPr>
-              <w:rPr>
-                <w:rFonts w:ascii="Frutiger-Light" w:hAnsi="Frutiger-Light"/>
-                <w:sz w:val="22"/>
-                <w:szCs w:val="22"/>
-              </w:rPr>
-            </w:pPr>
-          </w:p>
-        </w:tc>
-        <w:tc>
-          <w:tcPr>
-            <w:tcW w:w="758" w:type="dxa"/>
-            <w:tcBorders>
-              <w:top w:val="single" w:sz="4" w:space="0" w:color="auto"/>
-              <w:left w:val="single" w:sz="4" w:space="0" w:color="auto"/>
-              <w:bottom w:val="single" w:sz="4" w:space="0" w:color="auto"/>
-              <w:right w:val="single" w:sz="4" w:space="0" w:color="auto"/>
-            </w:tcBorders>
-          </w:tcPr>
-          <w:p>
-            <w:pPr>
-              <w:rPr>
-                <w:rFonts w:ascii="Frutiger-Light" w:hAnsi="Frutiger-Light"/>
-                <w:sz w:val="22"/>
-                <w:szCs w:val="22"/>
-              </w:rPr>
-            </w:pPr>
-          </w:p>
-        </w:tc>
-        <w:tc>
-          <w:tcPr>
-            <w:tcW w:w="758" w:type="dxa"/>
-            <w:tcBorders>
-              <w:top w:val="single" w:sz="4" w:space="0" w:color="auto"/>
-              <w:left w:val="single" w:sz="4" w:space="0" w:color="auto"/>
-              <w:bottom w:val="single" w:sz="4" w:space="0" w:color="auto"/>
-              <w:right w:val="single" w:sz="4" w:space="0" w:color="auto"/>
-            </w:tcBorders>
-          </w:tcPr>
-          <w:p>
-            <w:pPr>
-              <w:rPr>
-                <w:rFonts w:ascii="Frutiger-Light" w:hAnsi="Frutiger-Light"/>
-                <w:sz w:val="22"/>
-                <w:szCs w:val="22"/>
-              </w:rPr>
-            </w:pPr>
-          </w:p>
-        </w:tc>
-        <w:tc>
-          <w:tcPr>
-            <w:tcW w:w="760" w:type="dxa"/>
-            <w:tcBorders>
-              <w:top w:val="single" w:sz="4" w:space="0" w:color="auto"/>
-              <w:left w:val="single" w:sz="4" w:space="0" w:color="auto"/>
-              <w:bottom w:val="single" w:sz="4" w:space="0" w:color="auto"/>
-              <w:right w:val="single" w:sz="4" w:space="0" w:color="auto"/>
-            </w:tcBorders>
-          </w:tcPr>
-          <w:p>
-            <w:pPr>
-              <w:rPr>
-                <w:rFonts w:ascii="Frutiger-Light" w:hAnsi="Frutiger-Light"/>
-                <w:sz w:val="22"/>
-                <w:szCs w:val="22"/>
-              </w:rPr>
-            </w:pPr>
-          </w:p>
-        </w:tc>
-        <w:tc>
-          <w:tcPr>
-            <w:tcW w:w="760" w:type="dxa"/>
-            <w:tcBorders>
-              <w:top w:val="single" w:sz="4" w:space="0" w:color="auto"/>
-              <w:left w:val="single" w:sz="4" w:space="0" w:color="auto"/>
-              <w:bottom w:val="single" w:sz="4" w:space="0" w:color="auto"/>
-              <w:right w:val="single" w:sz="4" w:space="0" w:color="auto"/>
-            </w:tcBorders>
-          </w:tcPr>
-          <w:p>
-            <w:pPr>
-              <w:rPr>
-                <w:rFonts w:ascii="Frutiger-Light" w:hAnsi="Frutiger-Light"/>
-                <w:sz w:val="22"/>
-                <w:szCs w:val="22"/>
-              </w:rPr>
-            </w:pPr>
-          </w:p>
-        </w:tc>
-        <w:tc>
-          <w:tcPr>
-            <w:tcW w:w="760" w:type="dxa"/>
-            <w:tcBorders>
-              <w:top w:val="single" w:sz="4" w:space="0" w:color="auto"/>
-              <w:left w:val="single" w:sz="4" w:space="0" w:color="auto"/>
-              <w:bottom w:val="single" w:sz="4" w:space="0" w:color="auto"/>
-              <w:right w:val="single" w:sz="4" w:space="0" w:color="auto"/>
-            </w:tcBorders>
-          </w:tcPr>
-          <w:p>
-            <w:pPr>
-              <w:rPr>
-                <w:rFonts w:ascii="Frutiger-Light" w:hAnsi="Frutiger-Light"/>
-                <w:sz w:val="22"/>
-                <w:szCs w:val="22"/>
-              </w:rPr>
-            </w:pPr>
-          </w:p>
-        </w:tc>
-        <w:tc>
-          <w:tcPr>
-            <w:tcW w:w="760" w:type="dxa"/>
-            <w:tcBorders>
-              <w:top w:val="single" w:sz="4" w:space="0" w:color="auto"/>
-              <w:left w:val="single" w:sz="4" w:space="0" w:color="auto"/>
-              <w:bottom w:val="single" w:sz="4" w:space="0" w:color="auto"/>
-              <w:right w:val="single" w:sz="4" w:space="0" w:color="auto"/>
-            </w:tcBorders>
-          </w:tcPr>
-          <w:p>
-            <w:pPr>
-              <w:rPr>
-                <w:rFonts w:ascii="Frutiger-Light" w:hAnsi="Frutiger-Light"/>
-                <w:sz w:val="22"/>
-                <w:szCs w:val="22"/>
-              </w:rPr>
-            </w:pPr>
-          </w:p>
-        </w:tc>
-        <w:tc>
-          <w:tcPr>
-            <w:tcW w:w="760" w:type="dxa"/>
-            <w:tcBorders>
-              <w:top w:val="single" w:sz="4" w:space="0" w:color="auto"/>
-              <w:left w:val="single" w:sz="4" w:space="0" w:color="auto"/>
-              <w:bottom w:val="single" w:sz="4" w:space="0" w:color="auto"/>
-              <w:right w:val="single" w:sz="4" w:space="0" w:color="auto"/>
-            </w:tcBorders>
-          </w:tcPr>
-          <w:p>
-            <w:pPr>
-              <w:rPr>
-                <w:rFonts w:ascii="Frutiger-Light" w:hAnsi="Frutiger-Light"/>
-                <w:sz w:val="22"/>
-                <w:szCs w:val="22"/>
-              </w:rPr>
-            </w:pPr>
-          </w:p>
-        </w:tc>
-        <w:tc>
-          <w:tcPr>
-            <w:tcW w:w="760" w:type="dxa"/>
-            <w:tcBorders>
-              <w:top w:val="single" w:sz="4" w:space="0" w:color="auto"/>
-              <w:left w:val="single" w:sz="4" w:space="0" w:color="auto"/>
-              <w:bottom w:val="single" w:sz="4" w:space="0" w:color="auto"/>
-              <w:right w:val="single" w:sz="4" w:space="0" w:color="auto"/>
-            </w:tcBorders>
-          </w:tcPr>
-          <w:p>
-            <w:pPr>
-              <w:rPr>
-                <w:rFonts w:ascii="Frutiger-Light" w:hAnsi="Frutiger-Light"/>
-                <w:sz w:val="22"/>
-                <w:szCs w:val="22"/>
-              </w:rPr>
-            </w:pPr>
-          </w:p>
-        </w:tc>
-        <w:tc>
-          <w:tcPr>
-            <w:tcW w:w="1215" w:type="dxa"/>
-            <w:tcBorders>
-              <w:top w:val="single" w:sz="4" w:space="0" w:color="auto"/>
-              <w:left w:val="single" w:sz="4" w:space="0" w:color="auto"/>
-              <w:bottom w:val="single" w:sz="4" w:space="0" w:color="auto"/>
-              <w:right w:val="single" w:sz="4" w:space="0" w:color="auto"/>
-            </w:tcBorders>
-          </w:tcPr>
-          <w:p>
-            <w:pPr>
-              <w:rPr>
-                <w:rFonts w:ascii="Frutiger-Light" w:hAnsi="Frutiger-Light"/>
-                <w:sz w:val="22"/>
-                <w:szCs w:val="22"/>
-              </w:rPr>
-            </w:pPr>
-          </w:p>
-        </w:tc>
-      </w:tr>
-      <w:tr>
-        <w:trPr>
-          <w:trHeight w:val="257"/>
-        </w:trPr>
-        <w:tc>
-          <w:tcPr>
-            <w:tcW w:w="722" w:type="dxa"/>
-            <w:tcBorders>
-              <w:top w:val="single" w:sz="4" w:space="0" w:color="auto"/>
-              <w:left w:val="single" w:sz="4" w:space="0" w:color="auto"/>
-              <w:bottom w:val="single" w:sz="4" w:space="0" w:color="auto"/>
-              <w:right w:val="single" w:sz="4" w:space="0" w:color="auto"/>
-            </w:tcBorders>
-          </w:tcPr>
-          <w:p>
-            <w:pPr>
-              <w:rPr>
-                <w:rFonts w:ascii="Frutiger-Light" w:hAnsi="Frutiger-Light"/>
-                <w:sz w:val="22"/>
-                <w:szCs w:val="22"/>
-              </w:rPr>
-            </w:pPr>
-          </w:p>
-        </w:tc>
-        <w:tc>
-          <w:tcPr>
-            <w:tcW w:w="758" w:type="dxa"/>
-            <w:tcBorders>
-              <w:top w:val="single" w:sz="4" w:space="0" w:color="auto"/>
-              <w:left w:val="single" w:sz="4" w:space="0" w:color="auto"/>
-              <w:bottom w:val="single" w:sz="4" w:space="0" w:color="auto"/>
-              <w:right w:val="single" w:sz="4" w:space="0" w:color="auto"/>
-            </w:tcBorders>
-          </w:tcPr>
-          <w:p>
-            <w:pPr>
-              <w:rPr>
-                <w:rFonts w:ascii="Frutiger-Light" w:hAnsi="Frutiger-Light"/>
-                <w:sz w:val="22"/>
-                <w:szCs w:val="22"/>
-              </w:rPr>
-            </w:pPr>
-          </w:p>
-        </w:tc>
-        <w:tc>
-          <w:tcPr>
-            <w:tcW w:w="758" w:type="dxa"/>
-            <w:tcBorders>
-              <w:top w:val="single" w:sz="4" w:space="0" w:color="auto"/>
-              <w:left w:val="single" w:sz="4" w:space="0" w:color="auto"/>
-              <w:bottom w:val="single" w:sz="4" w:space="0" w:color="auto"/>
-              <w:right w:val="single" w:sz="4" w:space="0" w:color="auto"/>
-            </w:tcBorders>
-          </w:tcPr>
-          <w:p>
-            <w:pPr>
-              <w:rPr>
-                <w:rFonts w:ascii="Frutiger-Light" w:hAnsi="Frutiger-Light"/>
-                <w:sz w:val="22"/>
-                <w:szCs w:val="22"/>
-              </w:rPr>
-            </w:pPr>
-          </w:p>
-        </w:tc>
-        <w:tc>
-          <w:tcPr>
-            <w:tcW w:w="758" w:type="dxa"/>
-            <w:tcBorders>
-              <w:top w:val="single" w:sz="4" w:space="0" w:color="auto"/>
-              <w:left w:val="single" w:sz="4" w:space="0" w:color="auto"/>
-              <w:bottom w:val="single" w:sz="4" w:space="0" w:color="auto"/>
-              <w:right w:val="single" w:sz="4" w:space="0" w:color="auto"/>
-            </w:tcBorders>
-          </w:tcPr>
-          <w:p>
-            <w:pPr>
-              <w:rPr>
-                <w:rFonts w:ascii="Frutiger-Light" w:hAnsi="Frutiger-Light"/>
-                <w:sz w:val="22"/>
-                <w:szCs w:val="22"/>
-              </w:rPr>
-            </w:pPr>
-          </w:p>
-        </w:tc>
-        <w:tc>
-          <w:tcPr>
-            <w:tcW w:w="758" w:type="dxa"/>
-            <w:tcBorders>
-              <w:top w:val="single" w:sz="4" w:space="0" w:color="auto"/>
-              <w:left w:val="single" w:sz="4" w:space="0" w:color="auto"/>
-              <w:bottom w:val="single" w:sz="4" w:space="0" w:color="auto"/>
-              <w:right w:val="single" w:sz="4" w:space="0" w:color="auto"/>
-            </w:tcBorders>
-          </w:tcPr>
-          <w:p>
-            <w:pPr>
-              <w:rPr>
-                <w:rFonts w:ascii="Frutiger-Light" w:hAnsi="Frutiger-Light"/>
-                <w:sz w:val="22"/>
-                <w:szCs w:val="22"/>
-              </w:rPr>
-            </w:pPr>
-          </w:p>
-        </w:tc>
-        <w:tc>
-          <w:tcPr>
-            <w:tcW w:w="760" w:type="dxa"/>
-            <w:tcBorders>
-              <w:top w:val="single" w:sz="4" w:space="0" w:color="auto"/>
-              <w:left w:val="single" w:sz="4" w:space="0" w:color="auto"/>
-              <w:bottom w:val="single" w:sz="4" w:space="0" w:color="auto"/>
-              <w:right w:val="single" w:sz="4" w:space="0" w:color="auto"/>
-            </w:tcBorders>
-          </w:tcPr>
-          <w:p>
-            <w:pPr>
-              <w:rPr>
-                <w:rFonts w:ascii="Frutiger-Light" w:hAnsi="Frutiger-Light"/>
-                <w:sz w:val="22"/>
-                <w:szCs w:val="22"/>
-              </w:rPr>
-            </w:pPr>
-          </w:p>
-        </w:tc>
-        <w:tc>
-          <w:tcPr>
-            <w:tcW w:w="760" w:type="dxa"/>
-            <w:tcBorders>
-              <w:top w:val="single" w:sz="4" w:space="0" w:color="auto"/>
-              <w:left w:val="single" w:sz="4" w:space="0" w:color="auto"/>
-              <w:bottom w:val="single" w:sz="4" w:space="0" w:color="auto"/>
-              <w:right w:val="single" w:sz="4" w:space="0" w:color="auto"/>
-            </w:tcBorders>
-          </w:tcPr>
-          <w:p>
-            <w:pPr>
-              <w:rPr>
-                <w:rFonts w:ascii="Frutiger-Light" w:hAnsi="Frutiger-Light"/>
-                <w:sz w:val="22"/>
-                <w:szCs w:val="22"/>
-              </w:rPr>
-            </w:pPr>
-          </w:p>
-        </w:tc>
-        <w:tc>
-          <w:tcPr>
-            <w:tcW w:w="760" w:type="dxa"/>
-            <w:tcBorders>
-              <w:top w:val="single" w:sz="4" w:space="0" w:color="auto"/>
-              <w:left w:val="single" w:sz="4" w:space="0" w:color="auto"/>
-              <w:bottom w:val="single" w:sz="4" w:space="0" w:color="auto"/>
-              <w:right w:val="single" w:sz="4" w:space="0" w:color="auto"/>
-            </w:tcBorders>
-          </w:tcPr>
-          <w:p>
-            <w:pPr>
-              <w:rPr>
-                <w:rFonts w:ascii="Frutiger-Light" w:hAnsi="Frutiger-Light"/>
-                <w:sz w:val="22"/>
-                <w:szCs w:val="22"/>
-              </w:rPr>
-            </w:pPr>
-          </w:p>
-        </w:tc>
-        <w:tc>
-          <w:tcPr>
-            <w:tcW w:w="760" w:type="dxa"/>
-            <w:tcBorders>
-              <w:top w:val="single" w:sz="4" w:space="0" w:color="auto"/>
-              <w:left w:val="single" w:sz="4" w:space="0" w:color="auto"/>
-              <w:bottom w:val="single" w:sz="4" w:space="0" w:color="auto"/>
-              <w:right w:val="single" w:sz="4" w:space="0" w:color="auto"/>
-            </w:tcBorders>
-          </w:tcPr>
-          <w:p>
-            <w:pPr>
-              <w:rPr>
-                <w:rFonts w:ascii="Frutiger-Light" w:hAnsi="Frutiger-Light"/>
-                <w:sz w:val="22"/>
-                <w:szCs w:val="22"/>
-              </w:rPr>
-            </w:pPr>
-          </w:p>
-        </w:tc>
-        <w:tc>
-          <w:tcPr>
-            <w:tcW w:w="760" w:type="dxa"/>
-            <w:tcBorders>
-              <w:top w:val="single" w:sz="4" w:space="0" w:color="auto"/>
-              <w:left w:val="single" w:sz="4" w:space="0" w:color="auto"/>
-              <w:bottom w:val="single" w:sz="4" w:space="0" w:color="auto"/>
-              <w:right w:val="single" w:sz="4" w:space="0" w:color="auto"/>
-            </w:tcBorders>
-          </w:tcPr>
-          <w:p>
-            <w:pPr>
-              <w:rPr>
-                <w:rFonts w:ascii="Frutiger-Light" w:hAnsi="Frutiger-Light"/>
-                <w:sz w:val="22"/>
-                <w:szCs w:val="22"/>
-              </w:rPr>
-            </w:pPr>
-          </w:p>
-        </w:tc>
-        <w:tc>
-          <w:tcPr>
-            <w:tcW w:w="760" w:type="dxa"/>
-            <w:tcBorders>
-              <w:top w:val="single" w:sz="4" w:space="0" w:color="auto"/>
-              <w:left w:val="single" w:sz="4" w:space="0" w:color="auto"/>
-              <w:bottom w:val="single" w:sz="4" w:space="0" w:color="auto"/>
-              <w:right w:val="single" w:sz="4" w:space="0" w:color="auto"/>
-            </w:tcBorders>
-          </w:tcPr>
-          <w:p>
-            <w:pPr>
-              <w:rPr>
-                <w:rFonts w:ascii="Frutiger-Light" w:hAnsi="Frutiger-Light"/>
-                <w:sz w:val="22"/>
-                <w:szCs w:val="22"/>
-              </w:rPr>
-            </w:pPr>
-          </w:p>
-        </w:tc>
-        <w:tc>
-          <w:tcPr>
-            <w:tcW w:w="1215" w:type="dxa"/>
-            <w:tcBorders>
-              <w:top w:val="single" w:sz="4" w:space="0" w:color="auto"/>
-              <w:left w:val="single" w:sz="4" w:space="0" w:color="auto"/>
-              <w:bottom w:val="single" w:sz="4" w:space="0" w:color="auto"/>
-              <w:right w:val="single" w:sz="4" w:space="0" w:color="auto"/>
-            </w:tcBorders>
-          </w:tcPr>
-          <w:p>
-            <w:pPr>
-              <w:rPr>
-                <w:rFonts w:ascii="Frutiger-Light" w:hAnsi="Frutiger-Light"/>
-                <w:sz w:val="22"/>
-                <w:szCs w:val="22"/>
-              </w:rPr>
-            </w:pPr>
-          </w:p>
-        </w:tc>
-      </w:tr>
-      <w:tr>
-        <w:trPr>
-          <w:trHeight w:val="257"/>
-        </w:trPr>
-        <w:tc>
-          <w:tcPr>
-            <w:tcW w:w="722" w:type="dxa"/>
-            <w:tcBorders>
-              <w:top w:val="single" w:sz="4" w:space="0" w:color="auto"/>
-              <w:left w:val="single" w:sz="4" w:space="0" w:color="auto"/>
-              <w:bottom w:val="single" w:sz="4" w:space="0" w:color="auto"/>
-              <w:right w:val="single" w:sz="4" w:space="0" w:color="auto"/>
-            </w:tcBorders>
-          </w:tcPr>
-          <w:p>
-            <w:pPr>
-              <w:rPr>
-                <w:rFonts w:ascii="Frutiger-Light" w:hAnsi="Frutiger-Light"/>
-                <w:sz w:val="22"/>
-                <w:szCs w:val="22"/>
-              </w:rPr>
-            </w:pPr>
-          </w:p>
-        </w:tc>
-        <w:tc>
-          <w:tcPr>
-            <w:tcW w:w="758" w:type="dxa"/>
-            <w:tcBorders>
-              <w:top w:val="single" w:sz="4" w:space="0" w:color="auto"/>
-              <w:left w:val="single" w:sz="4" w:space="0" w:color="auto"/>
-              <w:bottom w:val="single" w:sz="4" w:space="0" w:color="auto"/>
-              <w:right w:val="single" w:sz="4" w:space="0" w:color="auto"/>
-            </w:tcBorders>
-          </w:tcPr>
-          <w:p>
-            <w:pPr>
-              <w:rPr>
-                <w:rFonts w:ascii="Frutiger-Light" w:hAnsi="Frutiger-Light"/>
-                <w:sz w:val="22"/>
-                <w:szCs w:val="22"/>
-              </w:rPr>
-            </w:pPr>
-          </w:p>
-        </w:tc>
-        <w:tc>
-          <w:tcPr>
-            <w:tcW w:w="758" w:type="dxa"/>
-            <w:tcBorders>
-              <w:top w:val="single" w:sz="4" w:space="0" w:color="auto"/>
-              <w:left w:val="single" w:sz="4" w:space="0" w:color="auto"/>
-              <w:bottom w:val="single" w:sz="4" w:space="0" w:color="auto"/>
-              <w:right w:val="single" w:sz="4" w:space="0" w:color="auto"/>
-            </w:tcBorders>
-          </w:tcPr>
-          <w:p>
-            <w:pPr>
-              <w:rPr>
-                <w:rFonts w:ascii="Frutiger-Light" w:hAnsi="Frutiger-Light"/>
-                <w:sz w:val="22"/>
-                <w:szCs w:val="22"/>
-              </w:rPr>
-            </w:pPr>
-          </w:p>
-        </w:tc>
-        <w:tc>
-          <w:tcPr>
-            <w:tcW w:w="758" w:type="dxa"/>
-            <w:tcBorders>
-              <w:top w:val="single" w:sz="4" w:space="0" w:color="auto"/>
-              <w:left w:val="single" w:sz="4" w:space="0" w:color="auto"/>
-              <w:bottom w:val="single" w:sz="4" w:space="0" w:color="auto"/>
-              <w:right w:val="single" w:sz="4" w:space="0" w:color="auto"/>
-            </w:tcBorders>
-          </w:tcPr>
-          <w:p>
-            <w:pPr>
-              <w:rPr>
-                <w:rFonts w:ascii="Frutiger-Light" w:hAnsi="Frutiger-Light"/>
-                <w:sz w:val="22"/>
-                <w:szCs w:val="22"/>
-              </w:rPr>
-            </w:pPr>
-          </w:p>
-        </w:tc>
-        <w:tc>
-          <w:tcPr>
-            <w:tcW w:w="758" w:type="dxa"/>
-            <w:tcBorders>
-              <w:top w:val="single" w:sz="4" w:space="0" w:color="auto"/>
-              <w:left w:val="single" w:sz="4" w:space="0" w:color="auto"/>
-              <w:bottom w:val="single" w:sz="4" w:space="0" w:color="auto"/>
-              <w:right w:val="single" w:sz="4" w:space="0" w:color="auto"/>
-            </w:tcBorders>
-          </w:tcPr>
-          <w:p>
-            <w:pPr>
-              <w:rPr>
-                <w:rFonts w:ascii="Frutiger-Light" w:hAnsi="Frutiger-Light"/>
-                <w:sz w:val="22"/>
-                <w:szCs w:val="22"/>
-              </w:rPr>
-            </w:pPr>
-          </w:p>
-        </w:tc>
-        <w:tc>
-          <w:tcPr>
-            <w:tcW w:w="760" w:type="dxa"/>
-            <w:tcBorders>
-              <w:top w:val="single" w:sz="4" w:space="0" w:color="auto"/>
-              <w:left w:val="single" w:sz="4" w:space="0" w:color="auto"/>
-              <w:bottom w:val="single" w:sz="4" w:space="0" w:color="auto"/>
-              <w:right w:val="single" w:sz="4" w:space="0" w:color="auto"/>
-            </w:tcBorders>
-          </w:tcPr>
-          <w:p>
-            <w:pPr>
-              <w:rPr>
-                <w:rFonts w:ascii="Frutiger-Light" w:hAnsi="Frutiger-Light"/>
-                <w:sz w:val="22"/>
-                <w:szCs w:val="22"/>
-              </w:rPr>
-            </w:pPr>
-          </w:p>
-        </w:tc>
-        <w:tc>
-          <w:tcPr>
-            <w:tcW w:w="760" w:type="dxa"/>
-            <w:tcBorders>
-              <w:top w:val="single" w:sz="4" w:space="0" w:color="auto"/>
-              <w:left w:val="single" w:sz="4" w:space="0" w:color="auto"/>
-              <w:bottom w:val="single" w:sz="4" w:space="0" w:color="auto"/>
-              <w:right w:val="single" w:sz="4" w:space="0" w:color="auto"/>
-            </w:tcBorders>
-          </w:tcPr>
-          <w:p>
-            <w:pPr>
-              <w:rPr>
-                <w:rFonts w:ascii="Frutiger-Light" w:hAnsi="Frutiger-Light"/>
-                <w:sz w:val="22"/>
-                <w:szCs w:val="22"/>
-              </w:rPr>
-            </w:pPr>
-          </w:p>
-        </w:tc>
-        <w:tc>
-          <w:tcPr>
-            <w:tcW w:w="760" w:type="dxa"/>
-            <w:tcBorders>
-              <w:top w:val="single" w:sz="4" w:space="0" w:color="auto"/>
-              <w:left w:val="single" w:sz="4" w:space="0" w:color="auto"/>
-              <w:bottom w:val="single" w:sz="4" w:space="0" w:color="auto"/>
-              <w:right w:val="single" w:sz="4" w:space="0" w:color="auto"/>
-            </w:tcBorders>
-          </w:tcPr>
-          <w:p>
-            <w:pPr>
-              <w:rPr>
-                <w:rFonts w:ascii="Frutiger-Light" w:hAnsi="Frutiger-Light"/>
-                <w:sz w:val="22"/>
-                <w:szCs w:val="22"/>
-              </w:rPr>
-            </w:pPr>
-          </w:p>
-        </w:tc>
-        <w:tc>
-          <w:tcPr>
-            <w:tcW w:w="760" w:type="dxa"/>
-            <w:tcBorders>
-              <w:top w:val="single" w:sz="4" w:space="0" w:color="auto"/>
-              <w:left w:val="single" w:sz="4" w:space="0" w:color="auto"/>
-              <w:bottom w:val="single" w:sz="4" w:space="0" w:color="auto"/>
-              <w:right w:val="single" w:sz="4" w:space="0" w:color="auto"/>
-            </w:tcBorders>
-          </w:tcPr>
-          <w:p>
-            <w:pPr>
-              <w:rPr>
-                <w:rFonts w:ascii="Frutiger-Light" w:hAnsi="Frutiger-Light"/>
-                <w:sz w:val="22"/>
-                <w:szCs w:val="22"/>
-              </w:rPr>
-            </w:pPr>
-          </w:p>
-        </w:tc>
-        <w:tc>
-          <w:tcPr>
-            <w:tcW w:w="760" w:type="dxa"/>
-            <w:tcBorders>
-              <w:top w:val="single" w:sz="4" w:space="0" w:color="auto"/>
-              <w:left w:val="single" w:sz="4" w:space="0" w:color="auto"/>
-              <w:bottom w:val="single" w:sz="4" w:space="0" w:color="auto"/>
-              <w:right w:val="single" w:sz="4" w:space="0" w:color="auto"/>
-            </w:tcBorders>
-          </w:tcPr>
-          <w:p>
-            <w:pPr>
-              <w:rPr>
-                <w:rFonts w:ascii="Frutiger-Light" w:hAnsi="Frutiger-Light"/>
-                <w:sz w:val="22"/>
-                <w:szCs w:val="22"/>
-              </w:rPr>
-            </w:pPr>
-          </w:p>
-        </w:tc>
-        <w:tc>
-          <w:tcPr>
-            <w:tcW w:w="760" w:type="dxa"/>
-            <w:tcBorders>
-              <w:top w:val="single" w:sz="4" w:space="0" w:color="auto"/>
-              <w:left w:val="single" w:sz="4" w:space="0" w:color="auto"/>
-              <w:bottom w:val="single" w:sz="4" w:space="0" w:color="auto"/>
-              <w:right w:val="single" w:sz="4" w:space="0" w:color="auto"/>
-            </w:tcBorders>
-          </w:tcPr>
-          <w:p>
-            <w:pPr>
-              <w:rPr>
-                <w:rFonts w:ascii="Frutiger-Light" w:hAnsi="Frutiger-Light"/>
-                <w:sz w:val="22"/>
-                <w:szCs w:val="22"/>
-              </w:rPr>
-            </w:pPr>
-          </w:p>
-        </w:tc>
-        <w:tc>
-          <w:tcPr>
-            <w:tcW w:w="1215" w:type="dxa"/>
-            <w:tcBorders>
-              <w:top w:val="single" w:sz="4" w:space="0" w:color="auto"/>
-              <w:left w:val="single" w:sz="4" w:space="0" w:color="auto"/>
-              <w:bottom w:val="single" w:sz="4" w:space="0" w:color="auto"/>
-              <w:right w:val="single" w:sz="4" w:space="0" w:color="auto"/>
-            </w:tcBorders>
-          </w:tcPr>
-          <w:p>
-            <w:pPr>
-              <w:rPr>
-                <w:rFonts w:ascii="Frutiger-Light" w:hAnsi="Frutiger-Light"/>
-                <w:sz w:val="22"/>
-                <w:szCs w:val="22"/>
-              </w:rPr>
-            </w:pPr>
+            <w:tcW w:w="1242" w:type="dxa"/>
+          </w:tcPr>
+          <w:p>
+            <w:r>
+              <w:t>G</w:t>
+            </w:r>
+          </w:p>
+        </w:tc>
+        <w:tc>
+          <w:tcPr>
+            <w:tcW w:w="4962" w:type="dxa"/>
+          </w:tcPr>
+          <w:p>
+            <w:pPr>
+              <w:rPr>
+                <w:sz w:val="28"/>
+                <w:szCs w:val="28"/>
+              </w:rPr>
+            </w:pPr>
+            <w:r>
+              <w:rPr>
+                <w:sz w:val="28"/>
+                <w:szCs w:val="28"/>
+              </w:rPr>
+              <w:t>Prepare final document</w:t>
+            </w:r>
+          </w:p>
+        </w:tc>
+        <w:tc>
+          <w:tcPr>
+            <w:tcW w:w="1362" w:type="dxa"/>
+          </w:tcPr>
+          <w:p>
+            <w:r>
+              <w:t>3 days</w:t>
+            </w:r>
+          </w:p>
+        </w:tc>
+        <w:tc>
+          <w:tcPr>
+            <w:tcW w:w="1362" w:type="dxa"/>
+          </w:tcPr>
+          <w:p>
+            <w:r>
+              <w:t>F</w:t>
+            </w:r>
           </w:p>
         </w:tc>
       </w:tr>
@@ -6883,18 +5219,145 @@
     <w:p>
       <w:pPr>
         <w:rPr>
+          <w:rFonts w:ascii="Frutiger-Light" w:hAnsi="Frutiger-Light"/>
+        </w:rPr>
+      </w:pPr>
+    </w:p>
+    <w:p>
+      <w:pPr>
+        <w:rPr>
+          <w:rFonts w:ascii="Frutiger-Light" w:hAnsi="Frutiger-Light"/>
+        </w:rPr>
+      </w:pPr>
+    </w:p>
+    <w:p>
+      <w:pPr>
+        <w:pStyle w:val="Heading1"/>
+      </w:pPr>
+      <w:bookmarkStart w:id="11" w:name="_Toc188020933"/>
+      <w:r>
+        <w:lastRenderedPageBreak/>
+        <w:t>10. Gantt Chart</w:t>
+      </w:r>
+      <w:bookmarkEnd w:id="11"/>
+    </w:p>
+    <w:p>
+      <w:r>
+        <w:t xml:space="preserve">Create a </w:t>
+      </w:r>
+      <w:r>
+        <w:rPr>
+          <w:u w:val="single"/>
+        </w:rPr>
+        <w:t xml:space="preserve">detailed </w:t>
+      </w:r>
+      <w:r>
+        <w:rPr>
+          <w:u w:val="single"/>
+        </w:rPr>
+        <w:t>Gantt Chart</w:t>
+      </w:r>
+      <w:r>
+        <w:t xml:space="preserve"> from your Task </w:t>
+      </w:r>
+      <w:proofErr w:type="gramStart"/>
+      <w:r>
+        <w:t>Listing</w:t>
+      </w:r>
+      <w:r>
+        <w:t>(</w:t>
+      </w:r>
+      <w:proofErr w:type="gramEnd"/>
+      <w:r>
+        <w:t>Use any software tool and paste the image or upload as a separate file that can be opened as pdf/doc/</w:t>
+      </w:r>
+      <w:proofErr w:type="spellStart"/>
+      <w:r>
+        <w:t>xls</w:t>
+      </w:r>
+      <w:proofErr w:type="spellEnd"/>
+      <w:r>
+        <w:t>)</w:t>
+      </w:r>
+      <w:r>
+        <w:t xml:space="preserve"> </w:t>
+      </w:r>
+    </w:p>
+    <w:p/>
+    <w:p>
+      <w:pPr>
+        <w:rPr>
           <w:rFonts w:ascii="Futura Condensed" w:hAnsi="Futura Condensed"/>
           <w:b/>
+          <w:bCs/>
           <w:sz w:val="32"/>
           <w:szCs w:val="32"/>
         </w:rPr>
       </w:pPr>
+      <w:r>
+        <w:rPr>
+          <w:noProof/>
+        </w:rPr>
+        <w:drawing>
+          <wp:inline distT="0" distB="0" distL="0" distR="0" wp14:anchorId="5D724D45" wp14:editId="2FAB03C4">
+            <wp:extent cx="5486400" cy="2752725"/>
+            <wp:effectExtent l="0" t="0" r="0" b="0"/>
+            <wp:docPr id="2043424599" name="Picture 2043424599"/>
+            <wp:cNvGraphicFramePr>
+              <a:graphicFrameLocks xmlns:a="http://schemas.openxmlformats.org/drawingml/2006/main" noChangeAspect="1"/>
+            </wp:cNvGraphicFramePr>
+            <a:graphic xmlns:a="http://schemas.openxmlformats.org/drawingml/2006/main">
+              <a:graphicData uri="http://schemas.openxmlformats.org/drawingml/2006/picture">
+                <pic:pic xmlns:pic="http://schemas.openxmlformats.org/drawingml/2006/picture">
+                  <pic:nvPicPr>
+                    <pic:cNvPr id="0" name=""/>
+                    <pic:cNvPicPr/>
+                  </pic:nvPicPr>
+                  <pic:blipFill>
+                    <a:blip r:embed="rId8" cstate="print">
+                      <a:extLst>
+                        <a:ext uri="{28A0092B-C50C-407E-A947-70E740481C1C}">
+                          <a14:useLocalDpi xmlns:a14="http://schemas.microsoft.com/office/drawing/2010/main" val="0"/>
+                        </a:ext>
+                      </a:extLst>
+                    </a:blip>
+                    <a:stretch>
+                      <a:fillRect/>
+                    </a:stretch>
+                  </pic:blipFill>
+                  <pic:spPr>
+                    <a:xfrm>
+                      <a:off x="0" y="0"/>
+                      <a:ext cx="5486400" cy="2752725"/>
+                    </a:xfrm>
+                    <a:prstGeom prst="rect">
+                      <a:avLst/>
+                    </a:prstGeom>
+                  </pic:spPr>
+                </pic:pic>
+              </a:graphicData>
+            </a:graphic>
+          </wp:inline>
+        </w:drawing>
+      </w:r>
     </w:p>
     <w:p>
       <w:pPr>
         <w:rPr>
           <w:rFonts w:ascii="Futura Condensed" w:hAnsi="Futura Condensed"/>
           <w:b/>
+          <w:bCs/>
+          <w:sz w:val="32"/>
+          <w:szCs w:val="32"/>
+        </w:rPr>
+      </w:pPr>
+    </w:p>
+    <w:p>
+      <w:pPr>
+        <w:rPr>
+          <w:rFonts w:ascii="Futura Condensed" w:hAnsi="Futura Condensed"/>
+          <w:b/>
+          <w:bCs/>
           <w:sz w:val="32"/>
           <w:szCs w:val="32"/>
         </w:rPr>
@@ -7011,10 +5474,18 @@
             <w:pPr>
               <w:rPr>
                 <w:rFonts w:ascii="Frutiger-Light" w:hAnsi="Frutiger-Light"/>
-                <w:sz w:val="44"/>
-                <w:szCs w:val="44"/>
-              </w:rPr>
-            </w:pPr>
+                <w:sz w:val="28"/>
+                <w:szCs w:val="28"/>
+              </w:rPr>
+            </w:pPr>
+            <w:r>
+              <w:rPr>
+                <w:rFonts w:ascii="Frutiger-Light" w:hAnsi="Frutiger-Light"/>
+                <w:sz w:val="28"/>
+                <w:szCs w:val="28"/>
+              </w:rPr>
+              <w:t>Project Repository Setup</w:t>
+            </w:r>
           </w:p>
         </w:tc>
         <w:tc>
@@ -7027,6 +5498,25 @@
                 <w:rFonts w:ascii="Frutiger-Light" w:hAnsi="Frutiger-Light"/>
               </w:rPr>
             </w:pPr>
+            <w:r>
+              <w:rPr>
+                <w:rFonts w:ascii="Frutiger-Light" w:hAnsi="Frutiger-Light"/>
+              </w:rPr>
+              <w:t>Feb 19</w:t>
+            </w:r>
+            <w:r>
+              <w:rPr>
+                <w:rFonts w:ascii="Frutiger-Light" w:hAnsi="Frutiger-Light"/>
+                <w:vertAlign w:val="superscript"/>
+              </w:rPr>
+              <w:t>th</w:t>
+            </w:r>
+            <w:r>
+              <w:rPr>
+                <w:rFonts w:ascii="Frutiger-Light" w:hAnsi="Frutiger-Light"/>
+              </w:rPr>
+              <w:t xml:space="preserve"> 2025</w:t>
+            </w:r>
           </w:p>
         </w:tc>
         <w:tc>
@@ -7039,6 +5529,12 @@
                 <w:rFonts w:ascii="Frutiger-Light" w:hAnsi="Frutiger-Light"/>
               </w:rPr>
             </w:pPr>
+            <w:r>
+              <w:rPr>
+                <w:rFonts w:ascii="Frutiger-Light" w:hAnsi="Frutiger-Light"/>
+              </w:rPr>
+              <w:t>All Members</w:t>
+            </w:r>
           </w:p>
         </w:tc>
       </w:tr>
@@ -7051,10 +5547,18 @@
             <w:pPr>
               <w:rPr>
                 <w:rFonts w:ascii="Frutiger-Light" w:hAnsi="Frutiger-Light"/>
-                <w:sz w:val="44"/>
-                <w:szCs w:val="44"/>
-              </w:rPr>
-            </w:pPr>
+                <w:sz w:val="28"/>
+                <w:szCs w:val="28"/>
+              </w:rPr>
+            </w:pPr>
+            <w:r>
+              <w:rPr>
+                <w:rFonts w:ascii="Frutiger-Light" w:hAnsi="Frutiger-Light"/>
+                <w:sz w:val="28"/>
+                <w:szCs w:val="28"/>
+              </w:rPr>
+              <w:t>UI Mock-up Completion</w:t>
+            </w:r>
           </w:p>
         </w:tc>
         <w:tc>
@@ -7067,6 +5571,25 @@
                 <w:rFonts w:ascii="Frutiger-Light" w:hAnsi="Frutiger-Light"/>
               </w:rPr>
             </w:pPr>
+            <w:r>
+              <w:rPr>
+                <w:rFonts w:ascii="Frutiger-Light" w:hAnsi="Frutiger-Light"/>
+              </w:rPr>
+              <w:t>Feb 25</w:t>
+            </w:r>
+            <w:r>
+              <w:rPr>
+                <w:rFonts w:ascii="Frutiger-Light" w:hAnsi="Frutiger-Light"/>
+                <w:vertAlign w:val="superscript"/>
+              </w:rPr>
+              <w:t>th</w:t>
+            </w:r>
+            <w:r>
+              <w:rPr>
+                <w:rFonts w:ascii="Frutiger-Light" w:hAnsi="Frutiger-Light"/>
+              </w:rPr>
+              <w:t xml:space="preserve"> 2025</w:t>
+            </w:r>
           </w:p>
         </w:tc>
         <w:tc>
@@ -7079,6 +5602,12 @@
                 <w:rFonts w:ascii="Frutiger-Light" w:hAnsi="Frutiger-Light"/>
               </w:rPr>
             </w:pPr>
+            <w:r>
+              <w:rPr>
+                <w:rFonts w:ascii="Frutiger-Light" w:hAnsi="Frutiger-Light"/>
+              </w:rPr>
+              <w:t>Frontend Team</w:t>
+            </w:r>
           </w:p>
         </w:tc>
       </w:tr>
@@ -7091,10 +5620,18 @@
             <w:pPr>
               <w:rPr>
                 <w:rFonts w:ascii="Frutiger-Light" w:hAnsi="Frutiger-Light"/>
-                <w:sz w:val="44"/>
-                <w:szCs w:val="44"/>
-              </w:rPr>
-            </w:pPr>
+                <w:sz w:val="28"/>
+                <w:szCs w:val="28"/>
+              </w:rPr>
+            </w:pPr>
+            <w:r>
+              <w:rPr>
+                <w:rFonts w:ascii="Frutiger-Light" w:hAnsi="Frutiger-Light"/>
+                <w:sz w:val="28"/>
+                <w:szCs w:val="28"/>
+              </w:rPr>
+              <w:t>Authentication System Implemented</w:t>
+            </w:r>
           </w:p>
         </w:tc>
         <w:tc>
@@ -7107,6 +5644,25 @@
                 <w:rFonts w:ascii="Frutiger-Light" w:hAnsi="Frutiger-Light"/>
               </w:rPr>
             </w:pPr>
+            <w:r>
+              <w:rPr>
+                <w:rFonts w:ascii="Frutiger-Light" w:hAnsi="Frutiger-Light"/>
+              </w:rPr>
+              <w:t>Feb 31</w:t>
+            </w:r>
+            <w:r>
+              <w:rPr>
+                <w:rFonts w:ascii="Frutiger-Light" w:hAnsi="Frutiger-Light"/>
+                <w:vertAlign w:val="superscript"/>
+              </w:rPr>
+              <w:t>st</w:t>
+            </w:r>
+            <w:r>
+              <w:rPr>
+                <w:rFonts w:ascii="Frutiger-Light" w:hAnsi="Frutiger-Light"/>
+              </w:rPr>
+              <w:t xml:space="preserve"> 2025</w:t>
+            </w:r>
           </w:p>
         </w:tc>
         <w:tc>
@@ -7119,6 +5675,88 @@
                 <w:rFonts w:ascii="Frutiger-Light" w:hAnsi="Frutiger-Light"/>
               </w:rPr>
             </w:pPr>
+            <w:r>
+              <w:rPr>
+                <w:rFonts w:ascii="Frutiger-Light" w:hAnsi="Frutiger-Light"/>
+              </w:rPr>
+              <w:t>Backend Team</w:t>
+            </w:r>
+          </w:p>
+        </w:tc>
+      </w:tr>
+      <w:tr>
+        <w:trPr>
+          <w:trHeight w:val="300"/>
+        </w:trPr>
+        <w:tc>
+          <w:tcPr>
+            <w:tcW w:w="4786" w:type="dxa"/>
+          </w:tcPr>
+          <w:p>
+            <w:pPr>
+              <w:rPr>
+                <w:rFonts w:ascii="Frutiger-Light" w:hAnsi="Frutiger-Light"/>
+                <w:sz w:val="28"/>
+                <w:szCs w:val="28"/>
+              </w:rPr>
+            </w:pPr>
+            <w:r>
+              <w:rPr>
+                <w:rFonts w:ascii="Frutiger-Light" w:hAnsi="Frutiger-Light"/>
+                <w:sz w:val="28"/>
+                <w:szCs w:val="28"/>
+              </w:rPr>
+              <w:t>Employee Listing Feature Completion</w:t>
+            </w:r>
+          </w:p>
+        </w:tc>
+        <w:tc>
+          <w:tcPr>
+            <w:tcW w:w="1984" w:type="dxa"/>
+          </w:tcPr>
+          <w:p>
+            <w:pPr>
+              <w:rPr>
+                <w:rFonts w:ascii="Frutiger-Light" w:hAnsi="Frutiger-Light"/>
+              </w:rPr>
+            </w:pPr>
+            <w:r>
+              <w:rPr>
+                <w:rFonts w:ascii="Frutiger-Light" w:hAnsi="Frutiger-Light"/>
+              </w:rPr>
+              <w:t>Feb 2</w:t>
+            </w:r>
+            <w:r>
+              <w:rPr>
+                <w:rFonts w:ascii="Frutiger-Light" w:hAnsi="Frutiger-Light"/>
+                <w:vertAlign w:val="superscript"/>
+              </w:rPr>
+              <w:t>nd</w:t>
+            </w:r>
+            <w:r>
+              <w:rPr>
+                <w:rFonts w:ascii="Frutiger-Light" w:hAnsi="Frutiger-Light"/>
+              </w:rPr>
+              <w:t xml:space="preserve"> 2025</w:t>
+            </w:r>
+          </w:p>
+        </w:tc>
+        <w:tc>
+          <w:tcPr>
+            <w:tcW w:w="1985" w:type="dxa"/>
+          </w:tcPr>
+          <w:p>
+            <w:pPr>
+              <w:rPr>
+                <w:rFonts w:ascii="Frutiger-Light" w:hAnsi="Frutiger-Light"/>
+              </w:rPr>
+            </w:pPr>
+            <w:r>
+              <w:rPr>
+                <w:rFonts w:ascii="Frutiger-Light" w:hAnsi="Frutiger-Light"/>
+              </w:rPr>
+              <w:t>Frontend Team</w:t>
+            </w:r>
           </w:p>
         </w:tc>
       </w:tr>
@@ -7188,7 +5826,7 @@
                     </pic:cNvPicPr>
                   </pic:nvPicPr>
                   <pic:blipFill>
-                    <a:blip r:embed="rId11">
+                    <a:blip r:embed="rId9">
                       <a:extLst>
                         <a:ext uri="{28A0092B-C50C-407E-A947-70E740481C1C}">
                           <a14:useLocalDpi xmlns:a14="http://schemas.microsoft.com/office/drawing/2010/main" val="0"/>
@@ -7454,6 +6092,9 @@
         </w:tc>
       </w:tr>
       <w:tr>
+        <w:trPr>
+          <w:trHeight w:val="540"/>
+        </w:trPr>
         <w:tc>
           <w:tcPr>
             <w:tcW w:w="2331" w:type="dxa"/>
@@ -7642,10 +6283,18 @@
             <w:pPr>
               <w:rPr>
                 <w:rFonts w:ascii="Frutiger-Light" w:hAnsi="Frutiger-Light"/>
-                <w:sz w:val="40"/>
-                <w:szCs w:val="40"/>
-              </w:rPr>
-            </w:pPr>
+                <w:sz w:val="28"/>
+                <w:szCs w:val="28"/>
+              </w:rPr>
+            </w:pPr>
+            <w:r>
+              <w:rPr>
+                <w:rFonts w:ascii="Frutiger-Light" w:hAnsi="Frutiger-Light"/>
+                <w:sz w:val="28"/>
+                <w:szCs w:val="28"/>
+              </w:rPr>
+              <w:t>Front-End/Back-End</w:t>
+            </w:r>
           </w:p>
         </w:tc>
         <w:tc>
@@ -7656,8 +6305,18 @@
             <w:pPr>
               <w:rPr>
                 <w:rFonts w:ascii="Frutiger-Light" w:hAnsi="Frutiger-Light"/>
-              </w:rPr>
-            </w:pPr>
+                <w:sz w:val="28"/>
+                <w:szCs w:val="28"/>
+              </w:rPr>
+            </w:pPr>
+            <w:r>
+              <w:rPr>
+                <w:rFonts w:ascii="Frutiger-Light" w:hAnsi="Frutiger-Light"/>
+                <w:sz w:val="28"/>
+                <w:szCs w:val="28"/>
+              </w:rPr>
+              <w:t>Jonathan Weir</w:t>
+            </w:r>
           </w:p>
         </w:tc>
         <w:tc>
@@ -7668,8 +6327,18 @@
             <w:pPr>
               <w:rPr>
                 <w:rFonts w:ascii="Frutiger-Light" w:hAnsi="Frutiger-Light"/>
-              </w:rPr>
-            </w:pPr>
+                <w:sz w:val="28"/>
+                <w:szCs w:val="28"/>
+              </w:rPr>
+            </w:pPr>
+            <w:r>
+              <w:rPr>
+                <w:rFonts w:ascii="Frutiger-Light" w:hAnsi="Frutiger-Light"/>
+                <w:sz w:val="28"/>
+                <w:szCs w:val="28"/>
+              </w:rPr>
+              <w:t>Jonathan Weir</w:t>
+            </w:r>
           </w:p>
         </w:tc>
         <w:tc>
@@ -7680,8 +6349,18 @@
             <w:pPr>
               <w:rPr>
                 <w:rFonts w:ascii="Frutiger-Light" w:hAnsi="Frutiger-Light"/>
-              </w:rPr>
-            </w:pPr>
+                <w:sz w:val="28"/>
+                <w:szCs w:val="28"/>
+              </w:rPr>
+            </w:pPr>
+            <w:r>
+              <w:rPr>
+                <w:rFonts w:ascii="Frutiger-Light" w:hAnsi="Frutiger-Light"/>
+                <w:sz w:val="28"/>
+                <w:szCs w:val="28"/>
+              </w:rPr>
+              <w:t>2025/01/31</w:t>
+            </w:r>
           </w:p>
         </w:tc>
       </w:tr>
@@ -7694,10 +6373,18 @@
             <w:pPr>
               <w:rPr>
                 <w:rFonts w:ascii="Frutiger-Light" w:hAnsi="Frutiger-Light"/>
-                <w:sz w:val="40"/>
-                <w:szCs w:val="40"/>
-              </w:rPr>
-            </w:pPr>
+                <w:sz w:val="28"/>
+                <w:szCs w:val="28"/>
+              </w:rPr>
+            </w:pPr>
+            <w:r>
+              <w:rPr>
+                <w:rFonts w:ascii="Frutiger-Light" w:hAnsi="Frutiger-Light"/>
+                <w:sz w:val="28"/>
+                <w:szCs w:val="28"/>
+              </w:rPr>
+              <w:t>Front-End</w:t>
+            </w:r>
           </w:p>
         </w:tc>
         <w:tc>
@@ -7708,8 +6395,38 @@
             <w:pPr>
               <w:rPr>
                 <w:rFonts w:ascii="Frutiger-Light" w:hAnsi="Frutiger-Light"/>
-              </w:rPr>
-            </w:pPr>
+                <w:sz w:val="28"/>
+                <w:szCs w:val="28"/>
+              </w:rPr>
+            </w:pPr>
+            <w:proofErr w:type="spellStart"/>
+            <w:r>
+              <w:rPr>
+                <w:rFonts w:ascii="Frutiger-Light" w:hAnsi="Frutiger-Light"/>
+                <w:sz w:val="28"/>
+                <w:szCs w:val="28"/>
+              </w:rPr>
+              <w:t>Maimaiti</w:t>
+            </w:r>
+            <w:proofErr w:type="spellEnd"/>
+            <w:r>
+              <w:rPr>
+                <w:rFonts w:ascii="Frutiger-Light" w:hAnsi="Frutiger-Light"/>
+                <w:sz w:val="28"/>
+                <w:szCs w:val="28"/>
+              </w:rPr>
+              <w:t xml:space="preserve"> </w:t>
+            </w:r>
+            <w:proofErr w:type="spellStart"/>
+            <w:r>
+              <w:rPr>
+                <w:rFonts w:ascii="Frutiger-Light" w:hAnsi="Frutiger-Light"/>
+                <w:sz w:val="28"/>
+                <w:szCs w:val="28"/>
+              </w:rPr>
+              <w:t>Waisiman</w:t>
+            </w:r>
+            <w:proofErr w:type="spellEnd"/>
           </w:p>
         </w:tc>
         <w:tc>
@@ -7720,8 +6437,38 @@
             <w:pPr>
               <w:rPr>
                 <w:rFonts w:ascii="Frutiger-Light" w:hAnsi="Frutiger-Light"/>
-              </w:rPr>
-            </w:pPr>
+                <w:sz w:val="28"/>
+                <w:szCs w:val="28"/>
+              </w:rPr>
+            </w:pPr>
+            <w:proofErr w:type="spellStart"/>
+            <w:r>
+              <w:rPr>
+                <w:rFonts w:ascii="Frutiger-Light" w:hAnsi="Frutiger-Light"/>
+                <w:sz w:val="28"/>
+                <w:szCs w:val="28"/>
+              </w:rPr>
+              <w:t>Maimaiti</w:t>
+            </w:r>
+            <w:proofErr w:type="spellEnd"/>
+            <w:r>
+              <w:rPr>
+                <w:rFonts w:ascii="Frutiger-Light" w:hAnsi="Frutiger-Light"/>
+                <w:sz w:val="28"/>
+                <w:szCs w:val="28"/>
+              </w:rPr>
+              <w:t xml:space="preserve"> </w:t>
+            </w:r>
+            <w:proofErr w:type="spellStart"/>
+            <w:r>
+              <w:rPr>
+                <w:rFonts w:ascii="Frutiger-Light" w:hAnsi="Frutiger-Light"/>
+                <w:sz w:val="28"/>
+                <w:szCs w:val="28"/>
+              </w:rPr>
+              <w:t>Waisiman</w:t>
+            </w:r>
+            <w:proofErr w:type="spellEnd"/>
           </w:p>
         </w:tc>
         <w:tc>
@@ -7732,8 +6479,18 @@
             <w:pPr>
               <w:rPr>
                 <w:rFonts w:ascii="Frutiger-Light" w:hAnsi="Frutiger-Light"/>
-              </w:rPr>
-            </w:pPr>
+                <w:sz w:val="28"/>
+                <w:szCs w:val="28"/>
+              </w:rPr>
+            </w:pPr>
+            <w:r>
+              <w:rPr>
+                <w:rFonts w:ascii="Frutiger-Light" w:hAnsi="Frutiger-Light"/>
+                <w:sz w:val="28"/>
+                <w:szCs w:val="28"/>
+              </w:rPr>
+              <w:t>2025/01/31</w:t>
+            </w:r>
           </w:p>
         </w:tc>
       </w:tr>
@@ -7833,8 +6590,8 @@
       </w:pPr>
     </w:p>
     <w:sectPr>
-      <w:headerReference w:type="default" r:id="rId12"/>
-      <w:footerReference w:type="default" r:id="rId13"/>
+      <w:headerReference w:type="default" r:id="rId10"/>
+      <w:footerReference w:type="default" r:id="rId11"/>
       <w:pgSz w:w="12240" w:h="15840"/>
       <w:pgMar w:top="1080" w:right="1800" w:bottom="1440" w:left="1800" w:header="708" w:footer="708" w:gutter="0"/>
       <w:cols w:space="708"/>
@@ -9171,7 +7928,6 @@
   <w:style w:type="character" w:default="1" w:styleId="DefaultParagraphFont">
     <w:name w:val="Default Paragraph Font"/>
     <w:uiPriority w:val="1"/>
-    <w:semiHidden/>
     <w:unhideWhenUsed/>
   </w:style>
   <w:style w:type="table" w:default="1" w:styleId="TableNormal">

</xml_diff>